<commit_message>
Implement basic user login
1. Correct Bcrypt and change its strength
2. Add RequestBody annotation to controller work
3. Add PrePersist for User entity
</commit_message>
<xml_diff>
--- a/doc/notes.docx
+++ b/doc/notes.docx
@@ -93,6 +93,42 @@
           <w:lang w:val="en-AU"/>
         </w:rPr>
       </w:pPr>
+      <w:r>
+        <w:rPr>
+          <w:lang w:val="en-AU"/>
+        </w:rPr>
+        <w:t>Springboot testing:</w:t>
+      </w:r>
+    </w:p>
+    <w:p>
+      <w:pPr>
+        <w:rPr>
+          <w:lang w:val="en-AU"/>
+        </w:rPr>
+      </w:pPr>
+      <w:hyperlink r:id="rId5" w:history="1">
+        <w:r>
+          <w:rPr>
+            <w:rStyle w:val="ae"/>
+            <w:lang w:val="en-AU"/>
+          </w:rPr>
+          <w:t>https://medium.com/simform-engineering/testing-spring-boot-applications-best-practices-and-frameworks-6294e1068516</w:t>
+        </w:r>
+      </w:hyperlink>
+    </w:p>
+    <w:p>
+      <w:pPr>
+        <w:rPr>
+          <w:lang w:val="en-AU"/>
+        </w:rPr>
+      </w:pPr>
+    </w:p>
+    <w:p>
+      <w:pPr>
+        <w:rPr>
+          <w:lang w:val="en-AU"/>
+        </w:rPr>
+      </w:pPr>
     </w:p>
     <w:p>
       <w:pPr>
@@ -289,6 +325,333 @@
           <w:lang w:val="en-AU"/>
         </w:rPr>
         <w:t>Create user object and insert it into database</w:t>
+      </w:r>
+    </w:p>
+    <w:p>
+      <w:pPr>
+        <w:rPr>
+          <w:lang w:val="en-AU"/>
+        </w:rPr>
+      </w:pPr>
+    </w:p>
+    <w:p>
+      <w:pPr>
+        <w:rPr>
+          <w:b/>
+          <w:bCs/>
+          <w:lang w:val="en-AU"/>
+        </w:rPr>
+      </w:pPr>
+      <w:r>
+        <w:rPr>
+          <w:b/>
+          <w:bCs/>
+          <w:lang w:val="en-AU"/>
+        </w:rPr>
+        <w:t>Login:</w:t>
+      </w:r>
+    </w:p>
+    <w:p>
+      <w:pPr>
+        <w:pStyle w:val="a9"/>
+        <w:numPr>
+          <w:ilvl w:val="0"/>
+          <w:numId w:val="3"/>
+        </w:numPr>
+        <w:rPr>
+          <w:lang w:val="en-AU"/>
+        </w:rPr>
+      </w:pPr>
+      <w:r>
+        <w:rPr>
+          <w:lang w:val="en-AU"/>
+        </w:rPr>
+        <w:t>User can type in username and password from the frontend UI</w:t>
+      </w:r>
+    </w:p>
+    <w:p>
+      <w:pPr>
+        <w:pStyle w:val="a9"/>
+        <w:numPr>
+          <w:ilvl w:val="0"/>
+          <w:numId w:val="3"/>
+        </w:numPr>
+        <w:rPr>
+          <w:lang w:val="en-AU"/>
+        </w:rPr>
+      </w:pPr>
+      <w:r>
+        <w:rPr>
+          <w:lang w:val="en-AU"/>
+        </w:rPr>
+        <w:t>Validate username and password:</w:t>
+      </w:r>
+    </w:p>
+    <w:p>
+      <w:pPr>
+        <w:pStyle w:val="a9"/>
+        <w:numPr>
+          <w:ilvl w:val="1"/>
+          <w:numId w:val="2"/>
+        </w:numPr>
+        <w:rPr>
+          <w:lang w:val="en-AU"/>
+        </w:rPr>
+      </w:pPr>
+      <w:r>
+        <w:rPr>
+          <w:lang w:val="en-AU"/>
+        </w:rPr>
+        <w:t>Not null</w:t>
+      </w:r>
+    </w:p>
+    <w:p>
+      <w:pPr>
+        <w:pStyle w:val="a9"/>
+        <w:numPr>
+          <w:ilvl w:val="1"/>
+          <w:numId w:val="2"/>
+        </w:numPr>
+        <w:rPr>
+          <w:lang w:val="en-AU"/>
+        </w:rPr>
+      </w:pPr>
+      <w:r>
+        <w:rPr>
+          <w:lang w:val="en-AU"/>
+        </w:rPr>
+        <w:t>Username is at least 4 characters long</w:t>
+      </w:r>
+    </w:p>
+    <w:p>
+      <w:pPr>
+        <w:pStyle w:val="a9"/>
+        <w:numPr>
+          <w:ilvl w:val="1"/>
+          <w:numId w:val="2"/>
+        </w:numPr>
+        <w:rPr>
+          <w:lang w:val="en-AU"/>
+        </w:rPr>
+      </w:pPr>
+      <w:r>
+        <w:rPr>
+          <w:lang w:val="en-AU"/>
+        </w:rPr>
+        <w:t>Password is at least 8 characters long</w:t>
+      </w:r>
+    </w:p>
+    <w:p>
+      <w:pPr>
+        <w:pStyle w:val="a9"/>
+        <w:numPr>
+          <w:ilvl w:val="1"/>
+          <w:numId w:val="2"/>
+        </w:numPr>
+        <w:rPr>
+          <w:lang w:val="en-AU"/>
+        </w:rPr>
+      </w:pPr>
+      <w:r>
+        <w:rPr>
+          <w:lang w:val="en-AU"/>
+        </w:rPr>
+        <w:t>Username does not include special characters</w:t>
+      </w:r>
+    </w:p>
+    <w:p>
+      <w:pPr>
+        <w:pStyle w:val="a9"/>
+        <w:numPr>
+          <w:ilvl w:val="0"/>
+          <w:numId w:val="3"/>
+        </w:numPr>
+        <w:rPr>
+          <w:lang w:val="en-AU"/>
+        </w:rPr>
+      </w:pPr>
+      <w:r>
+        <w:rPr>
+          <w:lang w:val="en-AU"/>
+        </w:rPr>
+        <w:t>Compare input password with the one in the database</w:t>
+      </w:r>
+    </w:p>
+    <w:p>
+      <w:pPr>
+        <w:pStyle w:val="a9"/>
+        <w:numPr>
+          <w:ilvl w:val="0"/>
+          <w:numId w:val="3"/>
+        </w:numPr>
+        <w:rPr>
+          <w:lang w:val="en-AU"/>
+        </w:rPr>
+      </w:pPr>
+      <w:r>
+        <w:rPr>
+          <w:lang w:val="en-AU"/>
+        </w:rPr>
+        <w:t>Record user session</w:t>
+      </w:r>
+    </w:p>
+    <w:p>
+      <w:pPr>
+        <w:pStyle w:val="a9"/>
+        <w:numPr>
+          <w:ilvl w:val="0"/>
+          <w:numId w:val="3"/>
+        </w:numPr>
+        <w:rPr>
+          <w:lang w:val="en-AU"/>
+        </w:rPr>
+      </w:pPr>
+      <w:r>
+        <w:rPr>
+          <w:lang w:val="en-AU"/>
+        </w:rPr>
+        <w:t xml:space="preserve">Return </w:t>
+      </w:r>
+      <w:r>
+        <w:rPr>
+          <w:lang w:val="en-AU"/>
+        </w:rPr>
+        <w:t>non-</w:t>
+      </w:r>
+      <w:r>
+        <w:rPr>
+          <w:lang w:val="en-AU"/>
+        </w:rPr>
+        <w:t xml:space="preserve">sensitive </w:t>
+      </w:r>
+      <w:r>
+        <w:rPr>
+          <w:lang w:val="en-AU"/>
+        </w:rPr>
+        <w:t>user information</w:t>
+      </w:r>
+      <w:r>
+        <w:rPr>
+          <w:lang w:val="en-AU"/>
+        </w:rPr>
+        <w:t xml:space="preserve"> </w:t>
+      </w:r>
+    </w:p>
+    <w:p>
+      <w:pPr>
+        <w:rPr>
+          <w:lang w:val="en-AU"/>
+        </w:rPr>
+      </w:pPr>
+    </w:p>
+    <w:p>
+      <w:pPr>
+        <w:rPr>
+          <w:lang w:val="en-AU"/>
+        </w:rPr>
+      </w:pPr>
+      <w:r>
+        <w:rPr>
+          <w:lang w:val="en-AU"/>
+        </w:rPr>
+        <w:lastRenderedPageBreak/>
+        <w:t>//TODO:</w:t>
+      </w:r>
+    </w:p>
+    <w:p>
+      <w:pPr>
+        <w:pStyle w:val="a9"/>
+        <w:numPr>
+          <w:ilvl w:val="0"/>
+          <w:numId w:val="4"/>
+        </w:numPr>
+        <w:rPr>
+          <w:lang w:val="en-AU"/>
+        </w:rPr>
+      </w:pPr>
+      <w:r>
+        <w:rPr>
+          <w:lang w:val="en-AU"/>
+        </w:rPr>
+        <w:t>Refactor register and login methods</w:t>
+      </w:r>
+    </w:p>
+    <w:p>
+      <w:pPr>
+        <w:pStyle w:val="a9"/>
+        <w:numPr>
+          <w:ilvl w:val="0"/>
+          <w:numId w:val="4"/>
+        </w:numPr>
+        <w:rPr>
+          <w:lang w:val="en-AU"/>
+        </w:rPr>
+      </w:pPr>
+      <w:r>
+        <w:rPr>
+          <w:lang w:val="en-AU"/>
+        </w:rPr>
+        <w:t>Re-structure repositories according to features</w:t>
+      </w:r>
+    </w:p>
+    <w:p>
+      <w:pPr>
+        <w:pStyle w:val="a9"/>
+        <w:numPr>
+          <w:ilvl w:val="0"/>
+          <w:numId w:val="4"/>
+        </w:numPr>
+        <w:rPr>
+          <w:lang w:val="en-AU"/>
+        </w:rPr>
+      </w:pPr>
+      <w:r>
+        <w:rPr>
+          <w:lang w:val="en-AU"/>
+        </w:rPr>
+        <w:t>Create classes to filter sensitive user information</w:t>
+      </w:r>
+    </w:p>
+    <w:p>
+      <w:pPr>
+        <w:pStyle w:val="a9"/>
+        <w:numPr>
+          <w:ilvl w:val="0"/>
+          <w:numId w:val="4"/>
+        </w:numPr>
+        <w:rPr>
+          <w:lang w:val="en-AU"/>
+        </w:rPr>
+      </w:pPr>
+      <w:r>
+        <w:rPr>
+          <w:lang w:val="en-AU"/>
+        </w:rPr>
+        <w:t>Encapsulate responses</w:t>
+      </w:r>
+      <w:r>
+        <w:rPr>
+          <w:lang w:val="en-AU"/>
+        </w:rPr>
+        <w:t xml:space="preserve"> into an object</w:t>
+      </w:r>
+    </w:p>
+    <w:p>
+      <w:pPr>
+        <w:pStyle w:val="a9"/>
+        <w:numPr>
+          <w:ilvl w:val="0"/>
+          <w:numId w:val="4"/>
+        </w:numPr>
+        <w:rPr>
+          <w:lang w:val="en-AU"/>
+        </w:rPr>
+      </w:pPr>
+      <w:r>
+        <w:rPr>
+          <w:lang w:val="en-AU"/>
+        </w:rPr>
+        <w:t>Global error handling</w:t>
       </w:r>
     </w:p>
     <w:sectPr>
@@ -304,6 +667,95 @@
 <file path=word/numbering.xml><?xml version="1.0" encoding="utf-8"?>
 <w:numbering xmlns:wpc="http://schemas.microsoft.com/office/word/2010/wordprocessingCanvas" xmlns:cx="http://schemas.microsoft.com/office/drawing/2014/chartex" xmlns:cx1="http://schemas.microsoft.com/office/drawing/2015/9/8/chartex" xmlns:cx2="http://schemas.microsoft.com/office/drawing/2015/10/21/chartex" xmlns:cx3="http://schemas.microsoft.com/office/drawing/2016/5/9/chartex" xmlns:cx4="http://schemas.microsoft.com/office/drawing/2016/5/10/chartex" xmlns:cx5="http://schemas.microsoft.com/office/drawing/2016/5/11/chartex" xmlns:cx6="http://schemas.microsoft.com/office/drawing/2016/5/12/chartex" xmlns:cx7="http://schemas.microsoft.com/office/drawing/2016/5/13/chartex" xmlns:cx8="http://schemas.microsoft.com/office/drawing/2016/5/14/chartex" xmlns:mc="http://schemas.openxmlformats.org/markup-compatibility/2006" xmlns:aink="http://schemas.microsoft.com/office/drawing/2016/ink" xmlns:am3d="http://schemas.microsoft.com/office/drawing/2017/model3d" xmlns:o="urn:schemas-microsoft-com:office:office" xmlns:oel="http://schemas.microsoft.com/office/2019/extlst" xmlns:r="http://schemas.openxmlformats.org/officeDocument/2006/relationships" xmlns:m="http://schemas.openxmlformats.org/officeDocument/2006/math" xmlns:v="urn:schemas-microsoft-com:vml" xmlns:wp14="http://schemas.microsoft.com/office/word/2010/wordprocessingDrawing" xmlns:wp="http://schemas.openxmlformats.org/drawingml/2006/wordprocessingDrawing" xmlns:w10="urn:schemas-microsoft-com:office:word" xmlns:w="http://schemas.openxmlformats.org/wordprocessingml/2006/main" xmlns:w14="http://schemas.microsoft.com/office/word/2010/wordml" xmlns:w15="http://schemas.microsoft.com/office/word/2012/wordml" xmlns:w16cex="http://schemas.microsoft.com/office/word/2018/wordml/cex" xmlns:w16cid="http://schemas.microsoft.com/office/word/2016/wordml/cid" xmlns:w16="http://schemas.microsoft.com/office/word/2018/wordml" xmlns:w16du="http://schemas.microsoft.com/office/word/2023/wordml/word16du" xmlns:w16sdtdh="http://schemas.microsoft.com/office/word/2020/wordml/sdtdatahash" xmlns:w16se="http://schemas.microsoft.com/office/word/2015/wordml/symex" xmlns:wpg="http://schemas.microsoft.com/office/word/2010/wordprocessingGroup" xmlns:wpi="http://schemas.microsoft.com/office/word/2010/wordprocessingInk" xmlns:wne="http://schemas.microsoft.com/office/word/2006/wordml" xmlns:wps="http://schemas.microsoft.com/office/word/2010/wordprocessingShape" mc:Ignorable="w14 w15 w16se w16cid w16 w16cex w16sdtdh w16du wp14">
   <w:abstractNum w:abstractNumId="0" w15:restartNumberingAfterBreak="0">
+    <w:nsid w:val="25487DC1"/>
+    <w:multiLevelType w:val="hybridMultilevel"/>
+    <w:tmpl w:val="972E454C"/>
+    <w:lvl w:ilvl="0" w:tplc="A58C625A">
+      <w:start w:val="1"/>
+      <w:numFmt w:val="decimal"/>
+      <w:lvlText w:val="%1."/>
+      <w:lvlJc w:val="left"/>
+      <w:pPr>
+        <w:ind w:left="360" w:hanging="360"/>
+      </w:pPr>
+      <w:rPr>
+        <w:rFonts w:hint="default"/>
+      </w:rPr>
+    </w:lvl>
+    <w:lvl w:ilvl="1" w:tplc="04090019">
+      <w:start w:val="1"/>
+      <w:numFmt w:val="lowerLetter"/>
+      <w:lvlText w:val="%2)"/>
+      <w:lvlJc w:val="left"/>
+      <w:pPr>
+        <w:ind w:left="880" w:hanging="440"/>
+      </w:pPr>
+    </w:lvl>
+    <w:lvl w:ilvl="2" w:tplc="0409001B" w:tentative="1">
+      <w:start w:val="1"/>
+      <w:numFmt w:val="lowerRoman"/>
+      <w:lvlText w:val="%3."/>
+      <w:lvlJc w:val="right"/>
+      <w:pPr>
+        <w:ind w:left="1320" w:hanging="440"/>
+      </w:pPr>
+    </w:lvl>
+    <w:lvl w:ilvl="3" w:tplc="0409000F" w:tentative="1">
+      <w:start w:val="1"/>
+      <w:numFmt w:val="decimal"/>
+      <w:lvlText w:val="%4."/>
+      <w:lvlJc w:val="left"/>
+      <w:pPr>
+        <w:ind w:left="1760" w:hanging="440"/>
+      </w:pPr>
+    </w:lvl>
+    <w:lvl w:ilvl="4" w:tplc="04090019" w:tentative="1">
+      <w:start w:val="1"/>
+      <w:numFmt w:val="lowerLetter"/>
+      <w:lvlText w:val="%5)"/>
+      <w:lvlJc w:val="left"/>
+      <w:pPr>
+        <w:ind w:left="2200" w:hanging="440"/>
+      </w:pPr>
+    </w:lvl>
+    <w:lvl w:ilvl="5" w:tplc="0409001B" w:tentative="1">
+      <w:start w:val="1"/>
+      <w:numFmt w:val="lowerRoman"/>
+      <w:lvlText w:val="%6."/>
+      <w:lvlJc w:val="right"/>
+      <w:pPr>
+        <w:ind w:left="2640" w:hanging="440"/>
+      </w:pPr>
+    </w:lvl>
+    <w:lvl w:ilvl="6" w:tplc="0409000F" w:tentative="1">
+      <w:start w:val="1"/>
+      <w:numFmt w:val="decimal"/>
+      <w:lvlText w:val="%7."/>
+      <w:lvlJc w:val="left"/>
+      <w:pPr>
+        <w:ind w:left="3080" w:hanging="440"/>
+      </w:pPr>
+    </w:lvl>
+    <w:lvl w:ilvl="7" w:tplc="04090019" w:tentative="1">
+      <w:start w:val="1"/>
+      <w:numFmt w:val="lowerLetter"/>
+      <w:lvlText w:val="%8)"/>
+      <w:lvlJc w:val="left"/>
+      <w:pPr>
+        <w:ind w:left="3520" w:hanging="440"/>
+      </w:pPr>
+    </w:lvl>
+    <w:lvl w:ilvl="8" w:tplc="0409001B" w:tentative="1">
+      <w:start w:val="1"/>
+      <w:numFmt w:val="lowerRoman"/>
+      <w:lvlText w:val="%9."/>
+      <w:lvlJc w:val="right"/>
+      <w:pPr>
+        <w:ind w:left="3960" w:hanging="440"/>
+      </w:pPr>
+    </w:lvl>
+  </w:abstractNum>
+  <w:abstractNum w:abstractNumId="1" w15:restartNumberingAfterBreak="0">
     <w:nsid w:val="357A4371"/>
     <w:multiLevelType w:val="hybridMultilevel"/>
     <w:tmpl w:val="7CD21214"/>
@@ -392,7 +844,7 @@
       </w:pPr>
     </w:lvl>
   </w:abstractNum>
-  <w:abstractNum w:abstractNumId="1" w15:restartNumberingAfterBreak="0">
+  <w:abstractNum w:abstractNumId="2" w15:restartNumberingAfterBreak="0">
     <w:nsid w:val="72655AF5"/>
     <w:multiLevelType w:val="hybridMultilevel"/>
     <w:tmpl w:val="AA7E1EDC"/>
@@ -481,11 +933,106 @@
       </w:pPr>
     </w:lvl>
   </w:abstractNum>
+  <w:abstractNum w:abstractNumId="3" w15:restartNumberingAfterBreak="0">
+    <w:nsid w:val="740F3263"/>
+    <w:multiLevelType w:val="hybridMultilevel"/>
+    <w:tmpl w:val="4D18156A"/>
+    <w:lvl w:ilvl="0" w:tplc="C492D198">
+      <w:start w:val="1"/>
+      <w:numFmt w:val="decimal"/>
+      <w:lvlText w:val="%1."/>
+      <w:lvlJc w:val="left"/>
+      <w:pPr>
+        <w:ind w:left="360" w:hanging="360"/>
+      </w:pPr>
+      <w:rPr>
+        <w:rFonts w:hint="default"/>
+      </w:rPr>
+    </w:lvl>
+    <w:lvl w:ilvl="1" w:tplc="04090019" w:tentative="1">
+      <w:start w:val="1"/>
+      <w:numFmt w:val="lowerLetter"/>
+      <w:lvlText w:val="%2)"/>
+      <w:lvlJc w:val="left"/>
+      <w:pPr>
+        <w:ind w:left="880" w:hanging="440"/>
+      </w:pPr>
+    </w:lvl>
+    <w:lvl w:ilvl="2" w:tplc="0409001B" w:tentative="1">
+      <w:start w:val="1"/>
+      <w:numFmt w:val="lowerRoman"/>
+      <w:lvlText w:val="%3."/>
+      <w:lvlJc w:val="right"/>
+      <w:pPr>
+        <w:ind w:left="1320" w:hanging="440"/>
+      </w:pPr>
+    </w:lvl>
+    <w:lvl w:ilvl="3" w:tplc="0409000F" w:tentative="1">
+      <w:start w:val="1"/>
+      <w:numFmt w:val="decimal"/>
+      <w:lvlText w:val="%4."/>
+      <w:lvlJc w:val="left"/>
+      <w:pPr>
+        <w:ind w:left="1760" w:hanging="440"/>
+      </w:pPr>
+    </w:lvl>
+    <w:lvl w:ilvl="4" w:tplc="04090019" w:tentative="1">
+      <w:start w:val="1"/>
+      <w:numFmt w:val="lowerLetter"/>
+      <w:lvlText w:val="%5)"/>
+      <w:lvlJc w:val="left"/>
+      <w:pPr>
+        <w:ind w:left="2200" w:hanging="440"/>
+      </w:pPr>
+    </w:lvl>
+    <w:lvl w:ilvl="5" w:tplc="0409001B" w:tentative="1">
+      <w:start w:val="1"/>
+      <w:numFmt w:val="lowerRoman"/>
+      <w:lvlText w:val="%6."/>
+      <w:lvlJc w:val="right"/>
+      <w:pPr>
+        <w:ind w:left="2640" w:hanging="440"/>
+      </w:pPr>
+    </w:lvl>
+    <w:lvl w:ilvl="6" w:tplc="0409000F" w:tentative="1">
+      <w:start w:val="1"/>
+      <w:numFmt w:val="decimal"/>
+      <w:lvlText w:val="%7."/>
+      <w:lvlJc w:val="left"/>
+      <w:pPr>
+        <w:ind w:left="3080" w:hanging="440"/>
+      </w:pPr>
+    </w:lvl>
+    <w:lvl w:ilvl="7" w:tplc="04090019" w:tentative="1">
+      <w:start w:val="1"/>
+      <w:numFmt w:val="lowerLetter"/>
+      <w:lvlText w:val="%8)"/>
+      <w:lvlJc w:val="left"/>
+      <w:pPr>
+        <w:ind w:left="3520" w:hanging="440"/>
+      </w:pPr>
+    </w:lvl>
+    <w:lvl w:ilvl="8" w:tplc="0409001B" w:tentative="1">
+      <w:start w:val="1"/>
+      <w:numFmt w:val="lowerRoman"/>
+      <w:lvlText w:val="%9."/>
+      <w:lvlJc w:val="right"/>
+      <w:pPr>
+        <w:ind w:left="3960" w:hanging="440"/>
+      </w:pPr>
+    </w:lvl>
+  </w:abstractNum>
   <w:num w:numId="1" w16cid:durableId="1454668733">
+    <w:abstractNumId w:val="1"/>
+  </w:num>
+  <w:num w:numId="2" w16cid:durableId="196965662">
+    <w:abstractNumId w:val="2"/>
+  </w:num>
+  <w:num w:numId="3" w16cid:durableId="1689212942">
     <w:abstractNumId w:val="0"/>
   </w:num>
-  <w:num w:numId="2" w16cid:durableId="196965662">
-    <w:abstractNumId w:val="1"/>
+  <w:num w:numId="4" w16cid:durableId="2006543092">
+    <w:abstractNumId w:val="3"/>
   </w:num>
 </w:numbering>
 </file>
@@ -1414,6 +1961,29 @@
       <w:spacing w:val="5"/>
     </w:rPr>
   </w:style>
+  <w:style w:type="character" w:styleId="ae">
+    <w:name w:val="Hyperlink"/>
+    <w:basedOn w:val="a0"/>
+    <w:uiPriority w:val="99"/>
+    <w:unhideWhenUsed/>
+    <w:rsid w:val="001F400C"/>
+    <w:rPr>
+      <w:color w:val="467886" w:themeColor="hyperlink"/>
+      <w:u w:val="single"/>
+    </w:rPr>
+  </w:style>
+  <w:style w:type="character" w:styleId="af">
+    <w:name w:val="Unresolved Mention"/>
+    <w:basedOn w:val="a0"/>
+    <w:uiPriority w:val="99"/>
+    <w:semiHidden/>
+    <w:unhideWhenUsed/>
+    <w:rsid w:val="001F400C"/>
+    <w:rPr>
+      <w:color w:val="605E5C"/>
+      <w:shd w:val="clear" w:color="auto" w:fill="E1DFDD"/>
+    </w:rPr>
+  </w:style>
 </w:styles>
 </file>
 

</xml_diff>

<commit_message>
Add exception and format response
1. Implement BaseResponse class to encapsulate all the responses, formatting with ResultUtil
2. Implement BusinessException and ErrorCode classes to encapsulate error object for frontend
3. Add global exception handler
</commit_message>
<xml_diff>
--- a/doc/notes.docx
+++ b/doc/notes.docx
@@ -5,6 +5,7 @@
     <w:p>
       <w:pPr>
         <w:rPr>
+          <w:rFonts w:hint="eastAsia"/>
           <w:lang w:val="en-AU"/>
         </w:rPr>
       </w:pPr>
@@ -23,6 +24,7 @@
           <w:numId w:val="1"/>
         </w:numPr>
         <w:rPr>
+          <w:rFonts w:hint="eastAsia"/>
           <w:lang w:val="en-AU"/>
         </w:rPr>
       </w:pPr>
@@ -41,6 +43,7 @@
           <w:numId w:val="1"/>
         </w:numPr>
         <w:rPr>
+          <w:rFonts w:hint="eastAsia"/>
           <w:lang w:val="en-AU"/>
         </w:rPr>
       </w:pPr>
@@ -59,6 +62,7 @@
           <w:numId w:val="1"/>
         </w:numPr>
         <w:rPr>
+          <w:rFonts w:hint="eastAsia"/>
           <w:lang w:val="en-AU"/>
         </w:rPr>
       </w:pPr>
@@ -77,6 +81,7 @@
           <w:numId w:val="1"/>
         </w:numPr>
         <w:rPr>
+          <w:rFonts w:hint="eastAsia"/>
           <w:lang w:val="en-AU"/>
         </w:rPr>
       </w:pPr>
@@ -90,6 +95,7 @@
     <w:p>
       <w:pPr>
         <w:rPr>
+          <w:rFonts w:hint="eastAsia"/>
           <w:lang w:val="en-AU"/>
         </w:rPr>
       </w:pPr>
@@ -103,6 +109,7 @@
     <w:p>
       <w:pPr>
         <w:rPr>
+          <w:rFonts w:hint="eastAsia"/>
           <w:lang w:val="en-AU"/>
         </w:rPr>
       </w:pPr>
@@ -119,20 +126,23 @@
     <w:p>
       <w:pPr>
         <w:rPr>
-          <w:lang w:val="en-AU"/>
-        </w:rPr>
-      </w:pPr>
-    </w:p>
-    <w:p>
-      <w:pPr>
-        <w:rPr>
-          <w:lang w:val="en-AU"/>
-        </w:rPr>
-      </w:pPr>
-    </w:p>
-    <w:p>
-      <w:pPr>
-        <w:rPr>
+          <w:rFonts w:hint="eastAsia"/>
+          <w:lang w:val="en-AU"/>
+        </w:rPr>
+      </w:pPr>
+    </w:p>
+    <w:p>
+      <w:pPr>
+        <w:rPr>
+          <w:rFonts w:hint="eastAsia"/>
+          <w:lang w:val="en-AU"/>
+        </w:rPr>
+      </w:pPr>
+    </w:p>
+    <w:p>
+      <w:pPr>
+        <w:rPr>
+          <w:rFonts w:hint="eastAsia"/>
           <w:b/>
           <w:bCs/>
           <w:lang w:val="en-AU"/>
@@ -155,6 +165,7 @@
           <w:numId w:val="2"/>
         </w:numPr>
         <w:rPr>
+          <w:rFonts w:hint="eastAsia"/>
           <w:lang w:val="en-AU"/>
         </w:rPr>
       </w:pPr>
@@ -173,6 +184,7 @@
           <w:numId w:val="2"/>
         </w:numPr>
         <w:rPr>
+          <w:rFonts w:hint="eastAsia"/>
           <w:lang w:val="en-AU"/>
         </w:rPr>
       </w:pPr>
@@ -191,6 +203,7 @@
           <w:numId w:val="2"/>
         </w:numPr>
         <w:rPr>
+          <w:rFonts w:hint="eastAsia"/>
           <w:lang w:val="en-AU"/>
         </w:rPr>
       </w:pPr>
@@ -209,6 +222,7 @@
           <w:numId w:val="2"/>
         </w:numPr>
         <w:rPr>
+          <w:rFonts w:hint="eastAsia"/>
           <w:lang w:val="en-AU"/>
         </w:rPr>
       </w:pPr>
@@ -227,6 +241,7 @@
           <w:numId w:val="2"/>
         </w:numPr>
         <w:rPr>
+          <w:rFonts w:hint="eastAsia"/>
           <w:lang w:val="en-AU"/>
         </w:rPr>
       </w:pPr>
@@ -245,6 +260,7 @@
           <w:numId w:val="2"/>
         </w:numPr>
         <w:rPr>
+          <w:rFonts w:hint="eastAsia"/>
           <w:lang w:val="en-AU"/>
         </w:rPr>
       </w:pPr>
@@ -263,6 +279,7 @@
           <w:numId w:val="2"/>
         </w:numPr>
         <w:rPr>
+          <w:rFonts w:hint="eastAsia"/>
           <w:lang w:val="en-AU"/>
         </w:rPr>
       </w:pPr>
@@ -281,6 +298,7 @@
           <w:numId w:val="2"/>
         </w:numPr>
         <w:rPr>
+          <w:rFonts w:hint="eastAsia"/>
           <w:lang w:val="en-AU"/>
         </w:rPr>
       </w:pPr>
@@ -299,6 +317,7 @@
           <w:numId w:val="2"/>
         </w:numPr>
         <w:rPr>
+          <w:rFonts w:hint="eastAsia"/>
           <w:lang w:val="en-AU"/>
         </w:rPr>
       </w:pPr>
@@ -317,6 +336,7 @@
           <w:numId w:val="2"/>
         </w:numPr>
         <w:rPr>
+          <w:rFonts w:hint="eastAsia"/>
           <w:lang w:val="en-AU"/>
         </w:rPr>
       </w:pPr>
@@ -330,13 +350,15 @@
     <w:p>
       <w:pPr>
         <w:rPr>
-          <w:lang w:val="en-AU"/>
-        </w:rPr>
-      </w:pPr>
-    </w:p>
-    <w:p>
-      <w:pPr>
-        <w:rPr>
+          <w:rFonts w:hint="eastAsia"/>
+          <w:lang w:val="en-AU"/>
+        </w:rPr>
+      </w:pPr>
+    </w:p>
+    <w:p>
+      <w:pPr>
+        <w:rPr>
+          <w:rFonts w:hint="eastAsia"/>
           <w:b/>
           <w:bCs/>
           <w:lang w:val="en-AU"/>
@@ -359,6 +381,7 @@
           <w:numId w:val="3"/>
         </w:numPr>
         <w:rPr>
+          <w:rFonts w:hint="eastAsia"/>
           <w:lang w:val="en-AU"/>
         </w:rPr>
       </w:pPr>
@@ -377,6 +400,7 @@
           <w:numId w:val="3"/>
         </w:numPr>
         <w:rPr>
+          <w:rFonts w:hint="eastAsia"/>
           <w:lang w:val="en-AU"/>
         </w:rPr>
       </w:pPr>
@@ -395,6 +419,7 @@
           <w:numId w:val="2"/>
         </w:numPr>
         <w:rPr>
+          <w:rFonts w:hint="eastAsia"/>
           <w:lang w:val="en-AU"/>
         </w:rPr>
       </w:pPr>
@@ -413,6 +438,7 @@
           <w:numId w:val="2"/>
         </w:numPr>
         <w:rPr>
+          <w:rFonts w:hint="eastAsia"/>
           <w:lang w:val="en-AU"/>
         </w:rPr>
       </w:pPr>
@@ -431,6 +457,7 @@
           <w:numId w:val="2"/>
         </w:numPr>
         <w:rPr>
+          <w:rFonts w:hint="eastAsia"/>
           <w:lang w:val="en-AU"/>
         </w:rPr>
       </w:pPr>
@@ -449,6 +476,7 @@
           <w:numId w:val="2"/>
         </w:numPr>
         <w:rPr>
+          <w:rFonts w:hint="eastAsia"/>
           <w:lang w:val="en-AU"/>
         </w:rPr>
       </w:pPr>
@@ -467,6 +495,7 @@
           <w:numId w:val="3"/>
         </w:numPr>
         <w:rPr>
+          <w:rFonts w:hint="eastAsia"/>
           <w:lang w:val="en-AU"/>
         </w:rPr>
       </w:pPr>
@@ -485,6 +514,7 @@
           <w:numId w:val="3"/>
         </w:numPr>
         <w:rPr>
+          <w:rFonts w:hint="eastAsia"/>
           <w:lang w:val="en-AU"/>
         </w:rPr>
       </w:pPr>
@@ -503,6 +533,7 @@
           <w:numId w:val="3"/>
         </w:numPr>
         <w:rPr>
+          <w:rFonts w:hint="eastAsia"/>
           <w:lang w:val="en-AU"/>
         </w:rPr>
       </w:pPr>
@@ -547,6 +578,401 @@
     <w:p>
       <w:pPr>
         <w:rPr>
+          <w:b/>
+          <w:bCs/>
+          <w:lang w:val="en-AU"/>
+        </w:rPr>
+      </w:pPr>
+      <w:r>
+        <w:rPr>
+          <w:b/>
+          <w:bCs/>
+          <w:lang w:val="en-AU"/>
+        </w:rPr>
+        <w:lastRenderedPageBreak/>
+        <w:t>JWT implementation:</w:t>
+      </w:r>
+    </w:p>
+    <w:p>
+      <w:pPr>
+        <w:pStyle w:val="a9"/>
+        <w:numPr>
+          <w:ilvl w:val="0"/>
+          <w:numId w:val="5"/>
+        </w:numPr>
+        <w:rPr>
+          <w:lang w:val="en-AU"/>
+        </w:rPr>
+      </w:pPr>
+      <w:r>
+        <w:rPr>
+          <w:lang w:val="en-AU"/>
+        </w:rPr>
+        <w:t>Implement a util for JWT encoding and decoding</w:t>
+      </w:r>
+    </w:p>
+    <w:p>
+      <w:pPr>
+        <w:pStyle w:val="a9"/>
+        <w:numPr>
+          <w:ilvl w:val="0"/>
+          <w:numId w:val="5"/>
+        </w:numPr>
+        <w:rPr>
+          <w:lang w:val="en-AU"/>
+        </w:rPr>
+      </w:pPr>
+      <w:r>
+        <w:rPr>
+          <w:lang w:val="en-AU"/>
+        </w:rPr>
+        <w:t>Implement an interceptor to handle request authentication</w:t>
+      </w:r>
+      <w:r>
+        <w:rPr>
+          <w:lang w:val="en-AU"/>
+        </w:rPr>
+        <w:t>, it serves the purpose of classifying user type and validating username and ID</w:t>
+      </w:r>
+    </w:p>
+    <w:p>
+      <w:pPr>
+        <w:pStyle w:val="a9"/>
+        <w:numPr>
+          <w:ilvl w:val="1"/>
+          <w:numId w:val="5"/>
+        </w:numPr>
+        <w:rPr>
+          <w:lang w:val="en-AU"/>
+        </w:rPr>
+      </w:pPr>
+      <w:r>
+        <w:rPr>
+          <w:lang w:val="en-AU"/>
+        </w:rPr>
+        <w:t>Implement functionality to read the contents (username, user role and ID) in the JWT</w:t>
+      </w:r>
+    </w:p>
+    <w:p>
+      <w:pPr>
+        <w:pStyle w:val="a9"/>
+        <w:numPr>
+          <w:ilvl w:val="1"/>
+          <w:numId w:val="5"/>
+        </w:numPr>
+        <w:jc w:val="both"/>
+        <w:rPr>
+          <w:lang w:val="en-AU"/>
+        </w:rPr>
+      </w:pPr>
+      <w:r>
+        <w:rPr>
+          <w:lang w:val="en-AU"/>
+        </w:rPr>
+        <w:t>Each of the Admin API should receive a request and check from the JwtUtil and the repository to ensure correct user type</w:t>
+      </w:r>
+    </w:p>
+    <w:p>
+      <w:pPr>
+        <w:pStyle w:val="a9"/>
+        <w:numPr>
+          <w:ilvl w:val="0"/>
+          <w:numId w:val="5"/>
+        </w:numPr>
+        <w:rPr>
+          <w:lang w:val="en-AU"/>
+        </w:rPr>
+      </w:pPr>
+      <w:r>
+        <w:rPr>
+          <w:lang w:val="en-AU"/>
+        </w:rPr>
+        <w:t>Implement a web configuration to decide which routes are intercepted</w:t>
+      </w:r>
+    </w:p>
+    <w:p>
+      <w:pPr>
+        <w:pStyle w:val="a9"/>
+        <w:numPr>
+          <w:ilvl w:val="0"/>
+          <w:numId w:val="5"/>
+        </w:numPr>
+        <w:rPr>
+          <w:lang w:val="en-AU"/>
+        </w:rPr>
+      </w:pPr>
+      <w:r>
+        <w:rPr>
+          <w:lang w:val="en-AU"/>
+        </w:rPr>
+        <w:t>Add username and id into the JWT</w:t>
+      </w:r>
+    </w:p>
+    <w:p>
+      <w:pPr>
+        <w:rPr>
+          <w:lang w:val="en-AU"/>
+        </w:rPr>
+      </w:pPr>
+    </w:p>
+    <w:p>
+      <w:pPr>
+        <w:rPr>
+          <w:b/>
+          <w:bCs/>
+          <w:lang w:val="en-AU"/>
+        </w:rPr>
+      </w:pPr>
+      <w:r>
+        <w:rPr>
+          <w:b/>
+          <w:bCs/>
+          <w:lang w:val="en-AU"/>
+        </w:rPr>
+        <w:t>Encapsulate responses into an object</w:t>
+      </w:r>
+      <w:r>
+        <w:rPr>
+          <w:b/>
+          <w:bCs/>
+          <w:lang w:val="en-AU"/>
+        </w:rPr>
+        <w:t>:</w:t>
+      </w:r>
+    </w:p>
+    <w:p>
+      <w:pPr>
+        <w:pStyle w:val="a9"/>
+        <w:numPr>
+          <w:ilvl w:val="0"/>
+          <w:numId w:val="6"/>
+        </w:numPr>
+        <w:rPr>
+          <w:lang w:val="en-AU"/>
+        </w:rPr>
+      </w:pPr>
+      <w:r>
+        <w:rPr>
+          <w:lang w:val="en-AU"/>
+        </w:rPr>
+        <w:t>Implement BaseResponse class to encapsulate responses type, use generic type for its data. The class should follow the below format:</w:t>
+      </w:r>
+      <w:r>
+        <w:rPr>
+          <w:lang w:val="en-AU"/>
+        </w:rPr>
+        <w:br/>
+        <w:t xml:space="preserve">{ </w:t>
+      </w:r>
+    </w:p>
+    <w:p>
+      <w:pPr>
+        <w:ind w:left="840"/>
+        <w:rPr>
+          <w:lang w:val="en-AU"/>
+        </w:rPr>
+      </w:pPr>
+      <w:r>
+        <w:rPr>
+          <w:lang w:val="en-AU"/>
+        </w:rPr>
+        <w:t>“code”: “xxx”,</w:t>
+      </w:r>
+    </w:p>
+    <w:p>
+      <w:pPr>
+        <w:ind w:left="840"/>
+        <w:rPr>
+          <w:lang w:val="en-AU"/>
+        </w:rPr>
+      </w:pPr>
+      <w:r>
+        <w:rPr>
+          <w:lang w:val="en-AU"/>
+        </w:rPr>
+        <w:t>“data”: “{user: username}”, // Json object</w:t>
+      </w:r>
+    </w:p>
+    <w:p>
+      <w:pPr>
+        <w:ind w:left="840"/>
+        <w:rPr>
+          <w:lang w:val="en-AU"/>
+        </w:rPr>
+      </w:pPr>
+      <w:r>
+        <w:rPr>
+          <w:lang w:val="en-AU"/>
+        </w:rPr>
+        <w:t>“message”: “ok”</w:t>
+      </w:r>
+    </w:p>
+    <w:p>
+      <w:pPr>
+        <w:ind w:firstLine="420"/>
+        <w:rPr>
+          <w:lang w:val="en-AU"/>
+        </w:rPr>
+      </w:pPr>
+      <w:r>
+        <w:rPr>
+          <w:lang w:val="en-AU"/>
+        </w:rPr>
+        <w:t>}</w:t>
+      </w:r>
+      <w:r>
+        <w:rPr>
+          <w:lang w:val="en-AU"/>
+        </w:rPr>
+        <w:br/>
+      </w:r>
+    </w:p>
+    <w:p>
+      <w:pPr>
+        <w:pStyle w:val="a9"/>
+        <w:numPr>
+          <w:ilvl w:val="0"/>
+          <w:numId w:val="6"/>
+        </w:numPr>
+        <w:rPr>
+          <w:lang w:val="en-AU"/>
+        </w:rPr>
+      </w:pPr>
+      <w:r>
+        <w:rPr>
+          <w:lang w:val="en-AU"/>
+        </w:rPr>
+        <w:t>Implement a utility class to encapsulate different types of responses defined by BaseResponse.</w:t>
+      </w:r>
+    </w:p>
+    <w:p>
+      <w:pPr>
+        <w:pStyle w:val="a9"/>
+        <w:numPr>
+          <w:ilvl w:val="0"/>
+          <w:numId w:val="6"/>
+        </w:numPr>
+        <w:rPr>
+          <w:lang w:val="en-AU"/>
+        </w:rPr>
+      </w:pPr>
+      <w:r>
+        <w:rPr>
+          <w:lang w:val="en-AU"/>
+        </w:rPr>
+        <w:t>Implement a</w:t>
+      </w:r>
+      <w:r>
+        <w:rPr>
+          <w:lang w:val="en-AU"/>
+        </w:rPr>
+        <w:t>n error code class to describe the details of the errors</w:t>
+      </w:r>
+    </w:p>
+    <w:p>
+      <w:pPr>
+        <w:rPr>
+          <w:lang w:val="en-AU"/>
+        </w:rPr>
+      </w:pPr>
+    </w:p>
+    <w:p>
+      <w:pPr>
+        <w:rPr>
+          <w:lang w:val="en-AU"/>
+        </w:rPr>
+      </w:pPr>
+      <w:r>
+        <w:rPr>
+          <w:lang w:val="en-AU"/>
+        </w:rPr>
+        <w:t>Global error handling</w:t>
+      </w:r>
+      <w:r>
+        <w:rPr>
+          <w:lang w:val="en-AU"/>
+        </w:rPr>
+        <w:t>:</w:t>
+      </w:r>
+    </w:p>
+    <w:p>
+      <w:pPr>
+        <w:pStyle w:val="a9"/>
+        <w:numPr>
+          <w:ilvl w:val="0"/>
+          <w:numId w:val="7"/>
+        </w:numPr>
+        <w:rPr>
+          <w:lang w:val="en-AU"/>
+        </w:rPr>
+      </w:pPr>
+      <w:r>
+        <w:rPr>
+          <w:lang w:val="en-AU"/>
+        </w:rPr>
+        <w:t>Implement business error handling</w:t>
+      </w:r>
+    </w:p>
+    <w:p>
+      <w:pPr>
+        <w:pStyle w:val="a9"/>
+        <w:numPr>
+          <w:ilvl w:val="0"/>
+          <w:numId w:val="7"/>
+        </w:numPr>
+        <w:rPr>
+          <w:lang w:val="en-AU"/>
+        </w:rPr>
+      </w:pPr>
+      <w:r>
+        <w:rPr>
+          <w:lang w:val="en-AU"/>
+        </w:rPr>
+        <w:t>Implement global error handling class</w:t>
+      </w:r>
+      <w:r>
+        <w:rPr>
+          <w:lang w:val="en-AU"/>
+        </w:rPr>
+        <w:t xml:space="preserve"> to capture all the errors. This is to ensure that the frontend will get a more detailed error description while </w:t>
+      </w:r>
+      <w:r>
+        <w:rPr>
+          <w:lang w:val="en-AU"/>
+        </w:rPr>
+        <w:t>keeping the server status and loggings private</w:t>
+      </w:r>
+      <w:r>
+        <w:rPr>
+          <w:lang w:val="en-AU"/>
+        </w:rPr>
+        <w:t>.</w:t>
+      </w:r>
+      <w:r>
+        <w:rPr>
+          <w:lang w:val="en-AU"/>
+        </w:rPr>
+        <w:t xml:space="preserve"> It also helps with logging all the errors of the same type.</w:t>
+      </w:r>
+    </w:p>
+    <w:p>
+      <w:pPr>
+        <w:rPr>
+          <w:lang w:val="en-AU"/>
+        </w:rPr>
+      </w:pPr>
+    </w:p>
+    <w:p>
+      <w:pPr>
+        <w:rPr>
+          <w:lang w:val="en-AU"/>
+        </w:rPr>
+      </w:pPr>
+    </w:p>
+    <w:p>
+      <w:pPr>
+        <w:rPr>
+          <w:rFonts w:hint="eastAsia"/>
           <w:lang w:val="en-AU"/>
         </w:rPr>
       </w:pPr>
@@ -566,6 +992,7 @@
           <w:numId w:val="4"/>
         </w:numPr>
         <w:rPr>
+          <w:rFonts w:hint="eastAsia"/>
           <w:lang w:val="en-AU"/>
         </w:rPr>
       </w:pPr>
@@ -584,6 +1011,7 @@
           <w:numId w:val="4"/>
         </w:numPr>
         <w:rPr>
+          <w:rFonts w:hint="eastAsia"/>
           <w:lang w:val="en-AU"/>
         </w:rPr>
       </w:pPr>
@@ -602,6 +1030,7 @@
           <w:numId w:val="4"/>
         </w:numPr>
         <w:rPr>
+          <w:rFonts w:hint="eastAsia"/>
           <w:lang w:val="en-AU"/>
         </w:rPr>
       </w:pPr>
@@ -614,45 +1043,24 @@
     </w:p>
     <w:p>
       <w:pPr>
-        <w:pStyle w:val="a9"/>
-        <w:numPr>
-          <w:ilvl w:val="0"/>
-          <w:numId w:val="4"/>
-        </w:numPr>
-        <w:rPr>
-          <w:lang w:val="en-AU"/>
-        </w:rPr>
-      </w:pPr>
-      <w:r>
-        <w:rPr>
-          <w:lang w:val="en-AU"/>
-        </w:rPr>
-        <w:t>Encapsulate responses</w:t>
-      </w:r>
-      <w:r>
-        <w:rPr>
-          <w:lang w:val="en-AU"/>
-        </w:rPr>
-        <w:t xml:space="preserve"> into an object</w:t>
-      </w:r>
-    </w:p>
-    <w:p>
-      <w:pPr>
-        <w:pStyle w:val="a9"/>
-        <w:numPr>
-          <w:ilvl w:val="0"/>
-          <w:numId w:val="4"/>
-        </w:numPr>
-        <w:rPr>
-          <w:lang w:val="en-AU"/>
-        </w:rPr>
-      </w:pPr>
-      <w:r>
-        <w:rPr>
-          <w:lang w:val="en-AU"/>
-        </w:rPr>
-        <w:t>Global error handling</w:t>
-      </w:r>
+        <w:rPr>
+          <w:lang w:val="en-AU"/>
+        </w:rPr>
+      </w:pPr>
+    </w:p>
+    <w:p>
+      <w:pPr>
+        <w:rPr>
+          <w:lang w:val="en-AU"/>
+        </w:rPr>
+      </w:pPr>
+    </w:p>
+    <w:p>
+      <w:pPr>
+        <w:rPr>
+          <w:lang w:val="en-AU"/>
+        </w:rPr>
+      </w:pPr>
     </w:p>
     <w:sectPr>
       <w:pgSz w:w="11906" w:h="16838"/>
@@ -667,6 +1075,184 @@
 <file path=word/numbering.xml><?xml version="1.0" encoding="utf-8"?>
 <w:numbering xmlns:wpc="http://schemas.microsoft.com/office/word/2010/wordprocessingCanvas" xmlns:cx="http://schemas.microsoft.com/office/drawing/2014/chartex" xmlns:cx1="http://schemas.microsoft.com/office/drawing/2015/9/8/chartex" xmlns:cx2="http://schemas.microsoft.com/office/drawing/2015/10/21/chartex" xmlns:cx3="http://schemas.microsoft.com/office/drawing/2016/5/9/chartex" xmlns:cx4="http://schemas.microsoft.com/office/drawing/2016/5/10/chartex" xmlns:cx5="http://schemas.microsoft.com/office/drawing/2016/5/11/chartex" xmlns:cx6="http://schemas.microsoft.com/office/drawing/2016/5/12/chartex" xmlns:cx7="http://schemas.microsoft.com/office/drawing/2016/5/13/chartex" xmlns:cx8="http://schemas.microsoft.com/office/drawing/2016/5/14/chartex" xmlns:mc="http://schemas.openxmlformats.org/markup-compatibility/2006" xmlns:aink="http://schemas.microsoft.com/office/drawing/2016/ink" xmlns:am3d="http://schemas.microsoft.com/office/drawing/2017/model3d" xmlns:o="urn:schemas-microsoft-com:office:office" xmlns:oel="http://schemas.microsoft.com/office/2019/extlst" xmlns:r="http://schemas.openxmlformats.org/officeDocument/2006/relationships" xmlns:m="http://schemas.openxmlformats.org/officeDocument/2006/math" xmlns:v="urn:schemas-microsoft-com:vml" xmlns:wp14="http://schemas.microsoft.com/office/word/2010/wordprocessingDrawing" xmlns:wp="http://schemas.openxmlformats.org/drawingml/2006/wordprocessingDrawing" xmlns:w10="urn:schemas-microsoft-com:office:word" xmlns:w="http://schemas.openxmlformats.org/wordprocessingml/2006/main" xmlns:w14="http://schemas.microsoft.com/office/word/2010/wordml" xmlns:w15="http://schemas.microsoft.com/office/word/2012/wordml" xmlns:w16cex="http://schemas.microsoft.com/office/word/2018/wordml/cex" xmlns:w16cid="http://schemas.microsoft.com/office/word/2016/wordml/cid" xmlns:w16="http://schemas.microsoft.com/office/word/2018/wordml" xmlns:w16du="http://schemas.microsoft.com/office/word/2023/wordml/word16du" xmlns:w16sdtdh="http://schemas.microsoft.com/office/word/2020/wordml/sdtdatahash" xmlns:w16se="http://schemas.microsoft.com/office/word/2015/wordml/symex" xmlns:wpg="http://schemas.microsoft.com/office/word/2010/wordprocessingGroup" xmlns:wpi="http://schemas.microsoft.com/office/word/2010/wordprocessingInk" xmlns:wne="http://schemas.microsoft.com/office/word/2006/wordml" xmlns:wps="http://schemas.microsoft.com/office/word/2010/wordprocessingShape" mc:Ignorable="w14 w15 w16se w16cid w16 w16cex w16sdtdh w16du wp14">
   <w:abstractNum w:abstractNumId="0" w15:restartNumberingAfterBreak="0">
+    <w:nsid w:val="0CC45F16"/>
+    <w:multiLevelType w:val="hybridMultilevel"/>
+    <w:tmpl w:val="D2A0E6CA"/>
+    <w:lvl w:ilvl="0" w:tplc="D30E53AE">
+      <w:start w:val="1"/>
+      <w:numFmt w:val="decimal"/>
+      <w:lvlText w:val="%1."/>
+      <w:lvlJc w:val="left"/>
+      <w:pPr>
+        <w:ind w:left="360" w:hanging="360"/>
+      </w:pPr>
+      <w:rPr>
+        <w:rFonts w:hint="default"/>
+      </w:rPr>
+    </w:lvl>
+    <w:lvl w:ilvl="1" w:tplc="04090019" w:tentative="1">
+      <w:start w:val="1"/>
+      <w:numFmt w:val="lowerLetter"/>
+      <w:lvlText w:val="%2)"/>
+      <w:lvlJc w:val="left"/>
+      <w:pPr>
+        <w:ind w:left="880" w:hanging="440"/>
+      </w:pPr>
+    </w:lvl>
+    <w:lvl w:ilvl="2" w:tplc="0409001B" w:tentative="1">
+      <w:start w:val="1"/>
+      <w:numFmt w:val="lowerRoman"/>
+      <w:lvlText w:val="%3."/>
+      <w:lvlJc w:val="right"/>
+      <w:pPr>
+        <w:ind w:left="1320" w:hanging="440"/>
+      </w:pPr>
+    </w:lvl>
+    <w:lvl w:ilvl="3" w:tplc="0409000F" w:tentative="1">
+      <w:start w:val="1"/>
+      <w:numFmt w:val="decimal"/>
+      <w:lvlText w:val="%4."/>
+      <w:lvlJc w:val="left"/>
+      <w:pPr>
+        <w:ind w:left="1760" w:hanging="440"/>
+      </w:pPr>
+    </w:lvl>
+    <w:lvl w:ilvl="4" w:tplc="04090019" w:tentative="1">
+      <w:start w:val="1"/>
+      <w:numFmt w:val="lowerLetter"/>
+      <w:lvlText w:val="%5)"/>
+      <w:lvlJc w:val="left"/>
+      <w:pPr>
+        <w:ind w:left="2200" w:hanging="440"/>
+      </w:pPr>
+    </w:lvl>
+    <w:lvl w:ilvl="5" w:tplc="0409001B" w:tentative="1">
+      <w:start w:val="1"/>
+      <w:numFmt w:val="lowerRoman"/>
+      <w:lvlText w:val="%6."/>
+      <w:lvlJc w:val="right"/>
+      <w:pPr>
+        <w:ind w:left="2640" w:hanging="440"/>
+      </w:pPr>
+    </w:lvl>
+    <w:lvl w:ilvl="6" w:tplc="0409000F" w:tentative="1">
+      <w:start w:val="1"/>
+      <w:numFmt w:val="decimal"/>
+      <w:lvlText w:val="%7."/>
+      <w:lvlJc w:val="left"/>
+      <w:pPr>
+        <w:ind w:left="3080" w:hanging="440"/>
+      </w:pPr>
+    </w:lvl>
+    <w:lvl w:ilvl="7" w:tplc="04090019" w:tentative="1">
+      <w:start w:val="1"/>
+      <w:numFmt w:val="lowerLetter"/>
+      <w:lvlText w:val="%8)"/>
+      <w:lvlJc w:val="left"/>
+      <w:pPr>
+        <w:ind w:left="3520" w:hanging="440"/>
+      </w:pPr>
+    </w:lvl>
+    <w:lvl w:ilvl="8" w:tplc="0409001B" w:tentative="1">
+      <w:start w:val="1"/>
+      <w:numFmt w:val="lowerRoman"/>
+      <w:lvlText w:val="%9."/>
+      <w:lvlJc w:val="right"/>
+      <w:pPr>
+        <w:ind w:left="3960" w:hanging="440"/>
+      </w:pPr>
+    </w:lvl>
+  </w:abstractNum>
+  <w:abstractNum w:abstractNumId="1" w15:restartNumberingAfterBreak="0">
+    <w:nsid w:val="228D3EA6"/>
+    <w:multiLevelType w:val="hybridMultilevel"/>
+    <w:tmpl w:val="20A0031C"/>
+    <w:lvl w:ilvl="0" w:tplc="CA3CE47C">
+      <w:start w:val="1"/>
+      <w:numFmt w:val="decimal"/>
+      <w:lvlText w:val="%1."/>
+      <w:lvlJc w:val="left"/>
+      <w:pPr>
+        <w:ind w:left="360" w:hanging="360"/>
+      </w:pPr>
+      <w:rPr>
+        <w:rFonts w:hint="default"/>
+      </w:rPr>
+    </w:lvl>
+    <w:lvl w:ilvl="1" w:tplc="04090019">
+      <w:start w:val="1"/>
+      <w:numFmt w:val="lowerLetter"/>
+      <w:lvlText w:val="%2)"/>
+      <w:lvlJc w:val="left"/>
+      <w:pPr>
+        <w:ind w:left="880" w:hanging="440"/>
+      </w:pPr>
+    </w:lvl>
+    <w:lvl w:ilvl="2" w:tplc="0409001B" w:tentative="1">
+      <w:start w:val="1"/>
+      <w:numFmt w:val="lowerRoman"/>
+      <w:lvlText w:val="%3."/>
+      <w:lvlJc w:val="right"/>
+      <w:pPr>
+        <w:ind w:left="1320" w:hanging="440"/>
+      </w:pPr>
+    </w:lvl>
+    <w:lvl w:ilvl="3" w:tplc="0409000F" w:tentative="1">
+      <w:start w:val="1"/>
+      <w:numFmt w:val="decimal"/>
+      <w:lvlText w:val="%4."/>
+      <w:lvlJc w:val="left"/>
+      <w:pPr>
+        <w:ind w:left="1760" w:hanging="440"/>
+      </w:pPr>
+    </w:lvl>
+    <w:lvl w:ilvl="4" w:tplc="04090019" w:tentative="1">
+      <w:start w:val="1"/>
+      <w:numFmt w:val="lowerLetter"/>
+      <w:lvlText w:val="%5)"/>
+      <w:lvlJc w:val="left"/>
+      <w:pPr>
+        <w:ind w:left="2200" w:hanging="440"/>
+      </w:pPr>
+    </w:lvl>
+    <w:lvl w:ilvl="5" w:tplc="0409001B" w:tentative="1">
+      <w:start w:val="1"/>
+      <w:numFmt w:val="lowerRoman"/>
+      <w:lvlText w:val="%6."/>
+      <w:lvlJc w:val="right"/>
+      <w:pPr>
+        <w:ind w:left="2640" w:hanging="440"/>
+      </w:pPr>
+    </w:lvl>
+    <w:lvl w:ilvl="6" w:tplc="0409000F" w:tentative="1">
+      <w:start w:val="1"/>
+      <w:numFmt w:val="decimal"/>
+      <w:lvlText w:val="%7."/>
+      <w:lvlJc w:val="left"/>
+      <w:pPr>
+        <w:ind w:left="3080" w:hanging="440"/>
+      </w:pPr>
+    </w:lvl>
+    <w:lvl w:ilvl="7" w:tplc="04090019" w:tentative="1">
+      <w:start w:val="1"/>
+      <w:numFmt w:val="lowerLetter"/>
+      <w:lvlText w:val="%8)"/>
+      <w:lvlJc w:val="left"/>
+      <w:pPr>
+        <w:ind w:left="3520" w:hanging="440"/>
+      </w:pPr>
+    </w:lvl>
+    <w:lvl w:ilvl="8" w:tplc="0409001B" w:tentative="1">
+      <w:start w:val="1"/>
+      <w:numFmt w:val="lowerRoman"/>
+      <w:lvlText w:val="%9."/>
+      <w:lvlJc w:val="right"/>
+      <w:pPr>
+        <w:ind w:left="3960" w:hanging="440"/>
+      </w:pPr>
+    </w:lvl>
+  </w:abstractNum>
+  <w:abstractNum w:abstractNumId="2" w15:restartNumberingAfterBreak="0">
     <w:nsid w:val="25487DC1"/>
     <w:multiLevelType w:val="hybridMultilevel"/>
     <w:tmpl w:val="972E454C"/>
@@ -755,7 +1341,7 @@
       </w:pPr>
     </w:lvl>
   </w:abstractNum>
-  <w:abstractNum w:abstractNumId="1" w15:restartNumberingAfterBreak="0">
+  <w:abstractNum w:abstractNumId="3" w15:restartNumberingAfterBreak="0">
     <w:nsid w:val="357A4371"/>
     <w:multiLevelType w:val="hybridMultilevel"/>
     <w:tmpl w:val="7CD21214"/>
@@ -844,7 +1430,96 @@
       </w:pPr>
     </w:lvl>
   </w:abstractNum>
-  <w:abstractNum w:abstractNumId="2" w15:restartNumberingAfterBreak="0">
+  <w:abstractNum w:abstractNumId="4" w15:restartNumberingAfterBreak="0">
+    <w:nsid w:val="375F696E"/>
+    <w:multiLevelType w:val="hybridMultilevel"/>
+    <w:tmpl w:val="7DD02CAA"/>
+    <w:lvl w:ilvl="0" w:tplc="18BAD6F8">
+      <w:start w:val="1"/>
+      <w:numFmt w:val="decimal"/>
+      <w:lvlText w:val="%1."/>
+      <w:lvlJc w:val="left"/>
+      <w:pPr>
+        <w:ind w:left="360" w:hanging="360"/>
+      </w:pPr>
+      <w:rPr>
+        <w:rFonts w:hint="default"/>
+      </w:rPr>
+    </w:lvl>
+    <w:lvl w:ilvl="1" w:tplc="04090019">
+      <w:start w:val="1"/>
+      <w:numFmt w:val="lowerLetter"/>
+      <w:lvlText w:val="%2)"/>
+      <w:lvlJc w:val="left"/>
+      <w:pPr>
+        <w:ind w:left="880" w:hanging="440"/>
+      </w:pPr>
+    </w:lvl>
+    <w:lvl w:ilvl="2" w:tplc="0409001B" w:tentative="1">
+      <w:start w:val="1"/>
+      <w:numFmt w:val="lowerRoman"/>
+      <w:lvlText w:val="%3."/>
+      <w:lvlJc w:val="right"/>
+      <w:pPr>
+        <w:ind w:left="1320" w:hanging="440"/>
+      </w:pPr>
+    </w:lvl>
+    <w:lvl w:ilvl="3" w:tplc="0409000F" w:tentative="1">
+      <w:start w:val="1"/>
+      <w:numFmt w:val="decimal"/>
+      <w:lvlText w:val="%4."/>
+      <w:lvlJc w:val="left"/>
+      <w:pPr>
+        <w:ind w:left="1760" w:hanging="440"/>
+      </w:pPr>
+    </w:lvl>
+    <w:lvl w:ilvl="4" w:tplc="04090019" w:tentative="1">
+      <w:start w:val="1"/>
+      <w:numFmt w:val="lowerLetter"/>
+      <w:lvlText w:val="%5)"/>
+      <w:lvlJc w:val="left"/>
+      <w:pPr>
+        <w:ind w:left="2200" w:hanging="440"/>
+      </w:pPr>
+    </w:lvl>
+    <w:lvl w:ilvl="5" w:tplc="0409001B" w:tentative="1">
+      <w:start w:val="1"/>
+      <w:numFmt w:val="lowerRoman"/>
+      <w:lvlText w:val="%6."/>
+      <w:lvlJc w:val="right"/>
+      <w:pPr>
+        <w:ind w:left="2640" w:hanging="440"/>
+      </w:pPr>
+    </w:lvl>
+    <w:lvl w:ilvl="6" w:tplc="0409000F" w:tentative="1">
+      <w:start w:val="1"/>
+      <w:numFmt w:val="decimal"/>
+      <w:lvlText w:val="%7."/>
+      <w:lvlJc w:val="left"/>
+      <w:pPr>
+        <w:ind w:left="3080" w:hanging="440"/>
+      </w:pPr>
+    </w:lvl>
+    <w:lvl w:ilvl="7" w:tplc="04090019" w:tentative="1">
+      <w:start w:val="1"/>
+      <w:numFmt w:val="lowerLetter"/>
+      <w:lvlText w:val="%8)"/>
+      <w:lvlJc w:val="left"/>
+      <w:pPr>
+        <w:ind w:left="3520" w:hanging="440"/>
+      </w:pPr>
+    </w:lvl>
+    <w:lvl w:ilvl="8" w:tplc="0409001B" w:tentative="1">
+      <w:start w:val="1"/>
+      <w:numFmt w:val="lowerRoman"/>
+      <w:lvlText w:val="%9."/>
+      <w:lvlJc w:val="right"/>
+      <w:pPr>
+        <w:ind w:left="3960" w:hanging="440"/>
+      </w:pPr>
+    </w:lvl>
+  </w:abstractNum>
+  <w:abstractNum w:abstractNumId="5" w15:restartNumberingAfterBreak="0">
     <w:nsid w:val="72655AF5"/>
     <w:multiLevelType w:val="hybridMultilevel"/>
     <w:tmpl w:val="AA7E1EDC"/>
@@ -933,7 +1608,7 @@
       </w:pPr>
     </w:lvl>
   </w:abstractNum>
-  <w:abstractNum w:abstractNumId="3" w15:restartNumberingAfterBreak="0">
+  <w:abstractNum w:abstractNumId="6" w15:restartNumberingAfterBreak="0">
     <w:nsid w:val="740F3263"/>
     <w:multiLevelType w:val="hybridMultilevel"/>
     <w:tmpl w:val="4D18156A"/>
@@ -1023,16 +1698,25 @@
     </w:lvl>
   </w:abstractNum>
   <w:num w:numId="1" w16cid:durableId="1454668733">
+    <w:abstractNumId w:val="3"/>
+  </w:num>
+  <w:num w:numId="2" w16cid:durableId="196965662">
+    <w:abstractNumId w:val="5"/>
+  </w:num>
+  <w:num w:numId="3" w16cid:durableId="1689212942">
+    <w:abstractNumId w:val="2"/>
+  </w:num>
+  <w:num w:numId="4" w16cid:durableId="2006543092">
+    <w:abstractNumId w:val="6"/>
+  </w:num>
+  <w:num w:numId="5" w16cid:durableId="1028137665">
+    <w:abstractNumId w:val="4"/>
+  </w:num>
+  <w:num w:numId="6" w16cid:durableId="570501862">
     <w:abstractNumId w:val="1"/>
   </w:num>
-  <w:num w:numId="2" w16cid:durableId="196965662">
-    <w:abstractNumId w:val="2"/>
-  </w:num>
-  <w:num w:numId="3" w16cid:durableId="1689212942">
+  <w:num w:numId="7" w16cid:durableId="562327531">
     <w:abstractNumId w:val="0"/>
-  </w:num>
-  <w:num w:numId="4" w16cid:durableId="2006543092">
-    <w:abstractNumId w:val="3"/>
   </w:num>
 </w:numbering>
 </file>

</xml_diff>

<commit_message>
User setting update feature
1. Allow users to update avatar and profile information
2. Store avatar files to AWS S3
3. Extract environment variables
4. Fix Readme typo
</commit_message>
<xml_diff>
--- a/doc/notes.docx
+++ b/doc/notes.docx
@@ -5,7 +5,6 @@
     <w:p>
       <w:pPr>
         <w:rPr>
-          <w:rFonts w:hint="eastAsia"/>
           <w:lang w:val="en-AU"/>
         </w:rPr>
       </w:pPr>
@@ -24,7 +23,6 @@
           <w:numId w:val="1"/>
         </w:numPr>
         <w:rPr>
-          <w:rFonts w:hint="eastAsia"/>
           <w:lang w:val="en-AU"/>
         </w:rPr>
       </w:pPr>
@@ -43,7 +41,6 @@
           <w:numId w:val="1"/>
         </w:numPr>
         <w:rPr>
-          <w:rFonts w:hint="eastAsia"/>
           <w:lang w:val="en-AU"/>
         </w:rPr>
       </w:pPr>
@@ -62,7 +59,6 @@
           <w:numId w:val="1"/>
         </w:numPr>
         <w:rPr>
-          <w:rFonts w:hint="eastAsia"/>
           <w:lang w:val="en-AU"/>
         </w:rPr>
       </w:pPr>
@@ -81,7 +77,6 @@
           <w:numId w:val="1"/>
         </w:numPr>
         <w:rPr>
-          <w:rFonts w:hint="eastAsia"/>
           <w:lang w:val="en-AU"/>
         </w:rPr>
       </w:pPr>
@@ -95,25 +90,31 @@
     <w:p>
       <w:pPr>
         <w:rPr>
-          <w:rFonts w:hint="eastAsia"/>
-          <w:lang w:val="en-AU"/>
-        </w:rPr>
-      </w:pPr>
-      <w:r>
-        <w:rPr>
-          <w:lang w:val="en-AU"/>
-        </w:rPr>
-        <w:t>Springboot testing:</w:t>
-      </w:r>
-    </w:p>
-    <w:p>
-      <w:pPr>
-        <w:rPr>
-          <w:rFonts w:hint="eastAsia"/>
-          <w:lang w:val="en-AU"/>
-        </w:rPr>
-      </w:pPr>
-      <w:hyperlink r:id="rId5" w:history="1">
+          <w:lang w:val="en-AU"/>
+        </w:rPr>
+      </w:pPr>
+      <w:proofErr w:type="spellStart"/>
+      <w:r>
+        <w:rPr>
+          <w:lang w:val="en-AU"/>
+        </w:rPr>
+        <w:t>Springboot</w:t>
+      </w:r>
+      <w:proofErr w:type="spellEnd"/>
+      <w:r>
+        <w:rPr>
+          <w:lang w:val="en-AU"/>
+        </w:rPr>
+        <w:t xml:space="preserve"> testing:</w:t>
+      </w:r>
+    </w:p>
+    <w:p>
+      <w:pPr>
+        <w:rPr>
+          <w:lang w:val="en-AU"/>
+        </w:rPr>
+      </w:pPr>
+      <w:hyperlink r:id="rId7" w:history="1">
         <w:r>
           <w:rPr>
             <w:rStyle w:val="ae"/>
@@ -126,23 +127,20 @@
     <w:p>
       <w:pPr>
         <w:rPr>
-          <w:rFonts w:hint="eastAsia"/>
-          <w:lang w:val="en-AU"/>
-        </w:rPr>
-      </w:pPr>
-    </w:p>
-    <w:p>
-      <w:pPr>
-        <w:rPr>
-          <w:rFonts w:hint="eastAsia"/>
-          <w:lang w:val="en-AU"/>
-        </w:rPr>
-      </w:pPr>
-    </w:p>
-    <w:p>
-      <w:pPr>
-        <w:rPr>
-          <w:rFonts w:hint="eastAsia"/>
+          <w:lang w:val="en-AU"/>
+        </w:rPr>
+      </w:pPr>
+    </w:p>
+    <w:p>
+      <w:pPr>
+        <w:rPr>
+          <w:lang w:val="en-AU"/>
+        </w:rPr>
+      </w:pPr>
+    </w:p>
+    <w:p>
+      <w:pPr>
+        <w:rPr>
           <w:b/>
           <w:bCs/>
           <w:lang w:val="en-AU"/>
@@ -165,7 +163,6 @@
           <w:numId w:val="2"/>
         </w:numPr>
         <w:rPr>
-          <w:rFonts w:hint="eastAsia"/>
           <w:lang w:val="en-AU"/>
         </w:rPr>
       </w:pPr>
@@ -184,7 +181,6 @@
           <w:numId w:val="2"/>
         </w:numPr>
         <w:rPr>
-          <w:rFonts w:hint="eastAsia"/>
           <w:lang w:val="en-AU"/>
         </w:rPr>
       </w:pPr>
@@ -203,7 +199,6 @@
           <w:numId w:val="2"/>
         </w:numPr>
         <w:rPr>
-          <w:rFonts w:hint="eastAsia"/>
           <w:lang w:val="en-AU"/>
         </w:rPr>
       </w:pPr>
@@ -222,7 +217,6 @@
           <w:numId w:val="2"/>
         </w:numPr>
         <w:rPr>
-          <w:rFonts w:hint="eastAsia"/>
           <w:lang w:val="en-AU"/>
         </w:rPr>
       </w:pPr>
@@ -241,7 +235,6 @@
           <w:numId w:val="2"/>
         </w:numPr>
         <w:rPr>
-          <w:rFonts w:hint="eastAsia"/>
           <w:lang w:val="en-AU"/>
         </w:rPr>
       </w:pPr>
@@ -260,7 +253,6 @@
           <w:numId w:val="2"/>
         </w:numPr>
         <w:rPr>
-          <w:rFonts w:hint="eastAsia"/>
           <w:lang w:val="en-AU"/>
         </w:rPr>
       </w:pPr>
@@ -279,7 +271,6 @@
           <w:numId w:val="2"/>
         </w:numPr>
         <w:rPr>
-          <w:rFonts w:hint="eastAsia"/>
           <w:lang w:val="en-AU"/>
         </w:rPr>
       </w:pPr>
@@ -298,7 +289,6 @@
           <w:numId w:val="2"/>
         </w:numPr>
         <w:rPr>
-          <w:rFonts w:hint="eastAsia"/>
           <w:lang w:val="en-AU"/>
         </w:rPr>
       </w:pPr>
@@ -317,7 +307,6 @@
           <w:numId w:val="2"/>
         </w:numPr>
         <w:rPr>
-          <w:rFonts w:hint="eastAsia"/>
           <w:lang w:val="en-AU"/>
         </w:rPr>
       </w:pPr>
@@ -336,7 +325,6 @@
           <w:numId w:val="2"/>
         </w:numPr>
         <w:rPr>
-          <w:rFonts w:hint="eastAsia"/>
           <w:lang w:val="en-AU"/>
         </w:rPr>
       </w:pPr>
@@ -350,15 +338,13 @@
     <w:p>
       <w:pPr>
         <w:rPr>
-          <w:rFonts w:hint="eastAsia"/>
-          <w:lang w:val="en-AU"/>
-        </w:rPr>
-      </w:pPr>
-    </w:p>
-    <w:p>
-      <w:pPr>
-        <w:rPr>
-          <w:rFonts w:hint="eastAsia"/>
+          <w:lang w:val="en-AU"/>
+        </w:rPr>
+      </w:pPr>
+    </w:p>
+    <w:p>
+      <w:pPr>
+        <w:rPr>
           <w:b/>
           <w:bCs/>
           <w:lang w:val="en-AU"/>
@@ -381,7 +367,6 @@
           <w:numId w:val="3"/>
         </w:numPr>
         <w:rPr>
-          <w:rFonts w:hint="eastAsia"/>
           <w:lang w:val="en-AU"/>
         </w:rPr>
       </w:pPr>
@@ -400,7 +385,6 @@
           <w:numId w:val="3"/>
         </w:numPr>
         <w:rPr>
-          <w:rFonts w:hint="eastAsia"/>
           <w:lang w:val="en-AU"/>
         </w:rPr>
       </w:pPr>
@@ -419,7 +403,6 @@
           <w:numId w:val="2"/>
         </w:numPr>
         <w:rPr>
-          <w:rFonts w:hint="eastAsia"/>
           <w:lang w:val="en-AU"/>
         </w:rPr>
       </w:pPr>
@@ -438,7 +421,6 @@
           <w:numId w:val="2"/>
         </w:numPr>
         <w:rPr>
-          <w:rFonts w:hint="eastAsia"/>
           <w:lang w:val="en-AU"/>
         </w:rPr>
       </w:pPr>
@@ -457,7 +439,6 @@
           <w:numId w:val="2"/>
         </w:numPr>
         <w:rPr>
-          <w:rFonts w:hint="eastAsia"/>
           <w:lang w:val="en-AU"/>
         </w:rPr>
       </w:pPr>
@@ -476,7 +457,6 @@
           <w:numId w:val="2"/>
         </w:numPr>
         <w:rPr>
-          <w:rFonts w:hint="eastAsia"/>
           <w:lang w:val="en-AU"/>
         </w:rPr>
       </w:pPr>
@@ -495,7 +475,6 @@
           <w:numId w:val="3"/>
         </w:numPr>
         <w:rPr>
-          <w:rFonts w:hint="eastAsia"/>
           <w:lang w:val="en-AU"/>
         </w:rPr>
       </w:pPr>
@@ -514,7 +493,6 @@
           <w:numId w:val="3"/>
         </w:numPr>
         <w:rPr>
-          <w:rFonts w:hint="eastAsia"/>
           <w:lang w:val="en-AU"/>
         </w:rPr>
       </w:pPr>
@@ -533,7 +511,6 @@
           <w:numId w:val="3"/>
         </w:numPr>
         <w:rPr>
-          <w:rFonts w:hint="eastAsia"/>
           <w:lang w:val="en-AU"/>
         </w:rPr>
       </w:pPr>
@@ -669,7 +646,21 @@
         <w:rPr>
           <w:lang w:val="en-AU"/>
         </w:rPr>
-        <w:t>Each of the Admin API should receive a request and check from the JwtUtil and the repository to ensure correct user type</w:t>
+        <w:t xml:space="preserve">Each of the Admin API should receive a request and check from the </w:t>
+      </w:r>
+      <w:proofErr w:type="spellStart"/>
+      <w:r>
+        <w:rPr>
+          <w:lang w:val="en-AU"/>
+        </w:rPr>
+        <w:t>JwtUtil</w:t>
+      </w:r>
+      <w:proofErr w:type="spellEnd"/>
+      <w:r>
+        <w:rPr>
+          <w:lang w:val="en-AU"/>
+        </w:rPr>
+        <w:t xml:space="preserve"> and the repository to ensure correct user type</w:t>
       </w:r>
     </w:p>
     <w:p>
@@ -729,15 +720,7 @@
           <w:bCs/>
           <w:lang w:val="en-AU"/>
         </w:rPr>
-        <w:t>Encapsulate responses into an object</w:t>
-      </w:r>
-      <w:r>
-        <w:rPr>
-          <w:b/>
-          <w:bCs/>
-          <w:lang w:val="en-AU"/>
-        </w:rPr>
-        <w:t>:</w:t>
+        <w:t>Encapsulate responses into an object:</w:t>
       </w:r>
     </w:p>
     <w:p>
@@ -755,7 +738,21 @@
         <w:rPr>
           <w:lang w:val="en-AU"/>
         </w:rPr>
-        <w:t>Implement BaseResponse class to encapsulate responses type, use generic type for its data. The class should follow the below format:</w:t>
+        <w:t xml:space="preserve">Implement </w:t>
+      </w:r>
+      <w:proofErr w:type="spellStart"/>
+      <w:r>
+        <w:rPr>
+          <w:lang w:val="en-AU"/>
+        </w:rPr>
+        <w:t>BaseResponse</w:t>
+      </w:r>
+      <w:proofErr w:type="spellEnd"/>
+      <w:r>
+        <w:rPr>
+          <w:lang w:val="en-AU"/>
+        </w:rPr>
+        <w:t xml:space="preserve"> class to encapsulate responses type, use generic type for its data. The class should follow the below format:</w:t>
       </w:r>
       <w:r>
         <w:rPr>
@@ -842,7 +839,21 @@
         <w:rPr>
           <w:lang w:val="en-AU"/>
         </w:rPr>
-        <w:t>Implement a utility class to encapsulate different types of responses defined by BaseResponse.</w:t>
+        <w:t xml:space="preserve">Implement a utility class to encapsulate different types of responses defined by </w:t>
+      </w:r>
+      <w:proofErr w:type="spellStart"/>
+      <w:r>
+        <w:rPr>
+          <w:lang w:val="en-AU"/>
+        </w:rPr>
+        <w:t>BaseResponse</w:t>
+      </w:r>
+      <w:proofErr w:type="spellEnd"/>
+      <w:r>
+        <w:rPr>
+          <w:lang w:val="en-AU"/>
+        </w:rPr>
+        <w:t>.</w:t>
       </w:r>
     </w:p>
     <w:p>
@@ -972,7 +983,6 @@
     <w:p>
       <w:pPr>
         <w:rPr>
-          <w:rFonts w:hint="eastAsia"/>
           <w:lang w:val="en-AU"/>
         </w:rPr>
       </w:pPr>
@@ -992,15 +1002,16 @@
           <w:numId w:val="4"/>
         </w:numPr>
         <w:rPr>
-          <w:rFonts w:hint="eastAsia"/>
-          <w:lang w:val="en-AU"/>
-        </w:rPr>
-      </w:pPr>
-      <w:r>
-        <w:rPr>
-          <w:lang w:val="en-AU"/>
-        </w:rPr>
-        <w:t>Refactor register and login methods</w:t>
+          <w:strike/>
+          <w:lang w:val="en-AU"/>
+        </w:rPr>
+      </w:pPr>
+      <w:r>
+        <w:rPr>
+          <w:strike/>
+          <w:lang w:val="en-AU"/>
+        </w:rPr>
+        <w:t>Fix users finding all users bug (15mins)</w:t>
       </w:r>
     </w:p>
     <w:p>
@@ -1011,15 +1022,14 @@
           <w:numId w:val="4"/>
         </w:numPr>
         <w:rPr>
-          <w:rFonts w:hint="eastAsia"/>
-          <w:lang w:val="en-AU"/>
-        </w:rPr>
-      </w:pPr>
-      <w:r>
-        <w:rPr>
-          <w:lang w:val="en-AU"/>
-        </w:rPr>
-        <w:t>Re-structure repositories according to features</w:t>
+          <w:lang w:val="en-AU"/>
+        </w:rPr>
+      </w:pPr>
+      <w:r>
+        <w:rPr>
+          <w:lang w:val="en-AU"/>
+        </w:rPr>
+        <w:t>Remove unnecessary pages (15mins)</w:t>
       </w:r>
     </w:p>
     <w:p>
@@ -1030,7 +1040,74 @@
           <w:numId w:val="4"/>
         </w:numPr>
         <w:rPr>
-          <w:rFonts w:hint="eastAsia"/>
+          <w:strike/>
+          <w:lang w:val="en-AU"/>
+        </w:rPr>
+      </w:pPr>
+      <w:r>
+        <w:rPr>
+          <w:strike/>
+          <w:lang w:val="en-AU"/>
+        </w:rPr>
+        <w:t>Edit readme files for both frontend and backend (30mins, 15 mins for each)</w:t>
+      </w:r>
+    </w:p>
+    <w:p>
+      <w:pPr>
+        <w:pStyle w:val="a9"/>
+        <w:numPr>
+          <w:ilvl w:val="0"/>
+          <w:numId w:val="4"/>
+        </w:numPr>
+        <w:rPr>
+          <w:lang w:val="en-AU"/>
+        </w:rPr>
+      </w:pPr>
+      <w:r>
+        <w:rPr>
+          <w:lang w:val="en-AU"/>
+        </w:rPr>
+        <w:t>Refactor register and login methods</w:t>
+      </w:r>
+      <w:r>
+        <w:rPr>
+          <w:lang w:val="en-AU"/>
+        </w:rPr>
+        <w:t xml:space="preserve"> (40mins, 20mins for each)</w:t>
+      </w:r>
+    </w:p>
+    <w:p>
+      <w:pPr>
+        <w:pStyle w:val="a9"/>
+        <w:numPr>
+          <w:ilvl w:val="0"/>
+          <w:numId w:val="4"/>
+        </w:numPr>
+        <w:rPr>
+          <w:lang w:val="en-AU"/>
+        </w:rPr>
+      </w:pPr>
+      <w:r>
+        <w:rPr>
+          <w:lang w:val="en-AU"/>
+        </w:rPr>
+        <w:t>Re-structure repositories according to features</w:t>
+      </w:r>
+      <w:r>
+        <w:rPr>
+          <w:lang w:val="en-AU"/>
+        </w:rPr>
+        <w:t xml:space="preserve"> (25mins)</w:t>
+      </w:r>
+    </w:p>
+    <w:p>
+      <w:pPr>
+        <w:pStyle w:val="a9"/>
+        <w:numPr>
+          <w:ilvl w:val="0"/>
+          <w:numId w:val="4"/>
+        </w:numPr>
+        <w:rPr>
           <w:lang w:val="en-AU"/>
         </w:rPr>
       </w:pPr>
@@ -1040,27 +1117,164 @@
         </w:rPr>
         <w:t>Create classes to filter sensitive user information</w:t>
       </w:r>
-    </w:p>
-    <w:p>
-      <w:pPr>
-        <w:rPr>
-          <w:lang w:val="en-AU"/>
-        </w:rPr>
-      </w:pPr>
-    </w:p>
-    <w:p>
-      <w:pPr>
-        <w:rPr>
-          <w:lang w:val="en-AU"/>
-        </w:rPr>
-      </w:pPr>
-    </w:p>
-    <w:p>
-      <w:pPr>
-        <w:rPr>
-          <w:lang w:val="en-AU"/>
-        </w:rPr>
-      </w:pPr>
+      <w:r>
+        <w:rPr>
+          <w:lang w:val="en-AU"/>
+        </w:rPr>
+        <w:t xml:space="preserve"> (25mins)</w:t>
+      </w:r>
+    </w:p>
+    <w:p>
+      <w:pPr>
+        <w:pStyle w:val="a9"/>
+        <w:numPr>
+          <w:ilvl w:val="0"/>
+          <w:numId w:val="4"/>
+        </w:numPr>
+        <w:rPr>
+          <w:lang w:val="en-AU"/>
+        </w:rPr>
+      </w:pPr>
+      <w:r>
+        <w:rPr>
+          <w:lang w:val="en-AU"/>
+        </w:rPr>
+        <w:t>Remove header search tool</w:t>
+      </w:r>
+    </w:p>
+    <w:p>
+      <w:pPr>
+        <w:rPr>
+          <w:lang w:val="en-AU"/>
+        </w:rPr>
+      </w:pPr>
+    </w:p>
+    <w:p>
+      <w:pPr>
+        <w:rPr>
+          <w:lang w:val="en-AU"/>
+        </w:rPr>
+      </w:pPr>
+      <w:r>
+        <w:rPr>
+          <w:lang w:val="en-AU"/>
+        </w:rPr>
+        <w:t>User Settings:</w:t>
+      </w:r>
+    </w:p>
+    <w:p>
+      <w:pPr>
+        <w:pStyle w:val="a9"/>
+        <w:numPr>
+          <w:ilvl w:val="0"/>
+          <w:numId w:val="9"/>
+        </w:numPr>
+        <w:rPr>
+          <w:strike/>
+          <w:lang w:val="en-AU"/>
+        </w:rPr>
+      </w:pPr>
+      <w:r>
+        <w:rPr>
+          <w:strike/>
+          <w:lang w:val="en-AU"/>
+        </w:rPr>
+        <w:t>Remove Home and Profile popover section</w:t>
+      </w:r>
+    </w:p>
+    <w:p>
+      <w:pPr>
+        <w:pStyle w:val="a9"/>
+        <w:numPr>
+          <w:ilvl w:val="0"/>
+          <w:numId w:val="9"/>
+        </w:numPr>
+        <w:rPr>
+          <w:strike/>
+          <w:lang w:val="en-AU"/>
+        </w:rPr>
+      </w:pPr>
+      <w:r>
+        <w:rPr>
+          <w:strike/>
+          <w:lang w:val="en-AU"/>
+        </w:rPr>
+        <w:t>Add user setting page</w:t>
+      </w:r>
+    </w:p>
+    <w:p>
+      <w:pPr>
+        <w:rPr>
+          <w:lang w:val="en-AU"/>
+        </w:rPr>
+      </w:pPr>
+    </w:p>
+    <w:p>
+      <w:pPr>
+        <w:rPr>
+          <w:lang w:val="en-AU"/>
+        </w:rPr>
+      </w:pPr>
+    </w:p>
+    <w:p>
+      <w:pPr>
+        <w:rPr>
+          <w:lang w:val="en-AU"/>
+        </w:rPr>
+      </w:pPr>
+    </w:p>
+    <w:p>
+      <w:pPr>
+        <w:rPr>
+          <w:lang w:val="en-AU"/>
+        </w:rPr>
+      </w:pPr>
+      <w:r>
+        <w:rPr>
+          <w:lang w:val="en-AU"/>
+        </w:rPr>
+        <w:t>Product display:</w:t>
+      </w:r>
+    </w:p>
+    <w:p>
+      <w:pPr>
+        <w:rPr>
+          <w:lang w:val="en-AU"/>
+        </w:rPr>
+      </w:pPr>
+    </w:p>
+    <w:p>
+      <w:pPr>
+        <w:rPr>
+          <w:lang w:val="en-AU"/>
+        </w:rPr>
+      </w:pPr>
+      <w:r>
+        <w:rPr>
+          <w:lang w:val="en-AU"/>
+        </w:rPr>
+        <w:t>Admin product management system:</w:t>
+      </w:r>
+    </w:p>
+    <w:p>
+      <w:pPr>
+        <w:rPr>
+          <w:lang w:val="en-AU"/>
+        </w:rPr>
+      </w:pPr>
+    </w:p>
+    <w:p>
+      <w:pPr>
+        <w:rPr>
+          <w:lang w:val="en-AU"/>
+        </w:rPr>
+      </w:pPr>
+      <w:r>
+        <w:rPr>
+          <w:lang w:val="en-AU"/>
+        </w:rPr>
+        <w:t>AI chatterbox:</w:t>
+      </w:r>
     </w:p>
     <w:sectPr>
       <w:pgSz w:w="11906" w:h="16838"/>
@@ -1072,6 +1286,56 @@
 </w:document>
 </file>
 
+<file path=word/endnotes.xml><?xml version="1.0" encoding="utf-8"?>
+<w:endnotes xmlns:wpc="http://schemas.microsoft.com/office/word/2010/wordprocessingCanvas" xmlns:cx="http://schemas.microsoft.com/office/drawing/2014/chartex" xmlns:cx1="http://schemas.microsoft.com/office/drawing/2015/9/8/chartex" xmlns:cx2="http://schemas.microsoft.com/office/drawing/2015/10/21/chartex" xmlns:cx3="http://schemas.microsoft.com/office/drawing/2016/5/9/chartex" xmlns:cx4="http://schemas.microsoft.com/office/drawing/2016/5/10/chartex" xmlns:cx5="http://schemas.microsoft.com/office/drawing/2016/5/11/chartex" xmlns:cx6="http://schemas.microsoft.com/office/drawing/2016/5/12/chartex" xmlns:cx7="http://schemas.microsoft.com/office/drawing/2016/5/13/chartex" xmlns:cx8="http://schemas.microsoft.com/office/drawing/2016/5/14/chartex" xmlns:mc="http://schemas.openxmlformats.org/markup-compatibility/2006" xmlns:aink="http://schemas.microsoft.com/office/drawing/2016/ink" xmlns:am3d="http://schemas.microsoft.com/office/drawing/2017/model3d" xmlns:o="urn:schemas-microsoft-com:office:office" xmlns:oel="http://schemas.microsoft.com/office/2019/extlst" xmlns:r="http://schemas.openxmlformats.org/officeDocument/2006/relationships" xmlns:m="http://schemas.openxmlformats.org/officeDocument/2006/math" xmlns:v="urn:schemas-microsoft-com:vml" xmlns:wp14="http://schemas.microsoft.com/office/word/2010/wordprocessingDrawing" xmlns:wp="http://schemas.openxmlformats.org/drawingml/2006/wordprocessingDrawing" xmlns:w10="urn:schemas-microsoft-com:office:word" xmlns:w="http://schemas.openxmlformats.org/wordprocessingml/2006/main" xmlns:w14="http://schemas.microsoft.com/office/word/2010/wordml" xmlns:w15="http://schemas.microsoft.com/office/word/2012/wordml" xmlns:w16cex="http://schemas.microsoft.com/office/word/2018/wordml/cex" xmlns:w16cid="http://schemas.microsoft.com/office/word/2016/wordml/cid" xmlns:w16="http://schemas.microsoft.com/office/word/2018/wordml" xmlns:w16du="http://schemas.microsoft.com/office/word/2023/wordml/word16du" xmlns:w16sdtdh="http://schemas.microsoft.com/office/word/2020/wordml/sdtdatahash" xmlns:w16se="http://schemas.microsoft.com/office/word/2015/wordml/symex" xmlns:wpg="http://schemas.microsoft.com/office/word/2010/wordprocessingGroup" xmlns:wpi="http://schemas.microsoft.com/office/word/2010/wordprocessingInk" xmlns:wne="http://schemas.microsoft.com/office/word/2006/wordml" xmlns:wps="http://schemas.microsoft.com/office/word/2010/wordprocessingShape" mc:Ignorable="w14 w15 w16se w16cid w16 w16cex w16sdtdh w16du wp14">
+  <w:endnote w:type="separator" w:id="-1">
+    <w:p>
+      <w:pPr>
+        <w:spacing w:after="0" w:line="240" w:lineRule="auto"/>
+      </w:pPr>
+      <w:r>
+        <w:separator/>
+      </w:r>
+    </w:p>
+  </w:endnote>
+  <w:endnote w:type="continuationSeparator" w:id="0">
+    <w:p>
+      <w:pPr>
+        <w:spacing w:after="0" w:line="240" w:lineRule="auto"/>
+      </w:pPr>
+      <w:r>
+        <w:continuationSeparator/>
+      </w:r>
+    </w:p>
+  </w:endnote>
+</w:endnotes>
+</file>
+
+<file path=word/footnotes.xml><?xml version="1.0" encoding="utf-8"?>
+<w:footnotes xmlns:wpc="http://schemas.microsoft.com/office/word/2010/wordprocessingCanvas" xmlns:cx="http://schemas.microsoft.com/office/drawing/2014/chartex" xmlns:cx1="http://schemas.microsoft.com/office/drawing/2015/9/8/chartex" xmlns:cx2="http://schemas.microsoft.com/office/drawing/2015/10/21/chartex" xmlns:cx3="http://schemas.microsoft.com/office/drawing/2016/5/9/chartex" xmlns:cx4="http://schemas.microsoft.com/office/drawing/2016/5/10/chartex" xmlns:cx5="http://schemas.microsoft.com/office/drawing/2016/5/11/chartex" xmlns:cx6="http://schemas.microsoft.com/office/drawing/2016/5/12/chartex" xmlns:cx7="http://schemas.microsoft.com/office/drawing/2016/5/13/chartex" xmlns:cx8="http://schemas.microsoft.com/office/drawing/2016/5/14/chartex" xmlns:mc="http://schemas.openxmlformats.org/markup-compatibility/2006" xmlns:aink="http://schemas.microsoft.com/office/drawing/2016/ink" xmlns:am3d="http://schemas.microsoft.com/office/drawing/2017/model3d" xmlns:o="urn:schemas-microsoft-com:office:office" xmlns:oel="http://schemas.microsoft.com/office/2019/extlst" xmlns:r="http://schemas.openxmlformats.org/officeDocument/2006/relationships" xmlns:m="http://schemas.openxmlformats.org/officeDocument/2006/math" xmlns:v="urn:schemas-microsoft-com:vml" xmlns:wp14="http://schemas.microsoft.com/office/word/2010/wordprocessingDrawing" xmlns:wp="http://schemas.openxmlformats.org/drawingml/2006/wordprocessingDrawing" xmlns:w10="urn:schemas-microsoft-com:office:word" xmlns:w="http://schemas.openxmlformats.org/wordprocessingml/2006/main" xmlns:w14="http://schemas.microsoft.com/office/word/2010/wordml" xmlns:w15="http://schemas.microsoft.com/office/word/2012/wordml" xmlns:w16cex="http://schemas.microsoft.com/office/word/2018/wordml/cex" xmlns:w16cid="http://schemas.microsoft.com/office/word/2016/wordml/cid" xmlns:w16="http://schemas.microsoft.com/office/word/2018/wordml" xmlns:w16du="http://schemas.microsoft.com/office/word/2023/wordml/word16du" xmlns:w16sdtdh="http://schemas.microsoft.com/office/word/2020/wordml/sdtdatahash" xmlns:w16se="http://schemas.microsoft.com/office/word/2015/wordml/symex" xmlns:wpg="http://schemas.microsoft.com/office/word/2010/wordprocessingGroup" xmlns:wpi="http://schemas.microsoft.com/office/word/2010/wordprocessingInk" xmlns:wne="http://schemas.microsoft.com/office/word/2006/wordml" xmlns:wps="http://schemas.microsoft.com/office/word/2010/wordprocessingShape" mc:Ignorable="w14 w15 w16se w16cid w16 w16cex w16sdtdh w16du wp14">
+  <w:footnote w:type="separator" w:id="-1">
+    <w:p>
+      <w:pPr>
+        <w:spacing w:after="0" w:line="240" w:lineRule="auto"/>
+      </w:pPr>
+      <w:r>
+        <w:separator/>
+      </w:r>
+    </w:p>
+  </w:footnote>
+  <w:footnote w:type="continuationSeparator" w:id="0">
+    <w:p>
+      <w:pPr>
+        <w:spacing w:after="0" w:line="240" w:lineRule="auto"/>
+      </w:pPr>
+      <w:r>
+        <w:continuationSeparator/>
+      </w:r>
+    </w:p>
+  </w:footnote>
+</w:footnotes>
+</file>
+
 <file path=word/numbering.xml><?xml version="1.0" encoding="utf-8"?>
 <w:numbering xmlns:wpc="http://schemas.microsoft.com/office/word/2010/wordprocessingCanvas" xmlns:cx="http://schemas.microsoft.com/office/drawing/2014/chartex" xmlns:cx1="http://schemas.microsoft.com/office/drawing/2015/9/8/chartex" xmlns:cx2="http://schemas.microsoft.com/office/drawing/2015/10/21/chartex" xmlns:cx3="http://schemas.microsoft.com/office/drawing/2016/5/9/chartex" xmlns:cx4="http://schemas.microsoft.com/office/drawing/2016/5/10/chartex" xmlns:cx5="http://schemas.microsoft.com/office/drawing/2016/5/11/chartex" xmlns:cx6="http://schemas.microsoft.com/office/drawing/2016/5/12/chartex" xmlns:cx7="http://schemas.microsoft.com/office/drawing/2016/5/13/chartex" xmlns:cx8="http://schemas.microsoft.com/office/drawing/2016/5/14/chartex" xmlns:mc="http://schemas.openxmlformats.org/markup-compatibility/2006" xmlns:aink="http://schemas.microsoft.com/office/drawing/2016/ink" xmlns:am3d="http://schemas.microsoft.com/office/drawing/2017/model3d" xmlns:o="urn:schemas-microsoft-com:office:office" xmlns:oel="http://schemas.microsoft.com/office/2019/extlst" xmlns:r="http://schemas.openxmlformats.org/officeDocument/2006/relationships" xmlns:m="http://schemas.openxmlformats.org/officeDocument/2006/math" xmlns:v="urn:schemas-microsoft-com:vml" xmlns:wp14="http://schemas.microsoft.com/office/word/2010/wordprocessingDrawing" xmlns:wp="http://schemas.openxmlformats.org/drawingml/2006/wordprocessingDrawing" xmlns:w10="urn:schemas-microsoft-com:office:word" xmlns:w="http://schemas.openxmlformats.org/wordprocessingml/2006/main" xmlns:w14="http://schemas.microsoft.com/office/word/2010/wordml" xmlns:w15="http://schemas.microsoft.com/office/word/2012/wordml" xmlns:w16cex="http://schemas.microsoft.com/office/word/2018/wordml/cex" xmlns:w16cid="http://schemas.microsoft.com/office/word/2016/wordml/cid" xmlns:w16="http://schemas.microsoft.com/office/word/2018/wordml" xmlns:w16du="http://schemas.microsoft.com/office/word/2023/wordml/word16du" xmlns:w16sdtdh="http://schemas.microsoft.com/office/word/2020/wordml/sdtdatahash" xmlns:w16se="http://schemas.microsoft.com/office/word/2015/wordml/symex" xmlns:wpg="http://schemas.microsoft.com/office/word/2010/wordprocessingGroup" xmlns:wpi="http://schemas.microsoft.com/office/word/2010/wordprocessingInk" xmlns:wne="http://schemas.microsoft.com/office/word/2006/wordml" xmlns:wps="http://schemas.microsoft.com/office/word/2010/wordprocessingShape" mc:Ignorable="w14 w15 w16se w16cid w16 w16cex w16sdtdh w16du wp14">
   <w:abstractNum w:abstractNumId="0" w15:restartNumberingAfterBreak="0">
@@ -1164,6 +1428,95 @@
     </w:lvl>
   </w:abstractNum>
   <w:abstractNum w:abstractNumId="1" w15:restartNumberingAfterBreak="0">
+    <w:nsid w:val="21EA35F5"/>
+    <w:multiLevelType w:val="hybridMultilevel"/>
+    <w:tmpl w:val="2F4AB8FC"/>
+    <w:lvl w:ilvl="0" w:tplc="E0E2DFEE">
+      <w:start w:val="1"/>
+      <w:numFmt w:val="decimal"/>
+      <w:lvlText w:val="%1."/>
+      <w:lvlJc w:val="left"/>
+      <w:pPr>
+        <w:ind w:left="360" w:hanging="360"/>
+      </w:pPr>
+      <w:rPr>
+        <w:rFonts w:hint="default"/>
+      </w:rPr>
+    </w:lvl>
+    <w:lvl w:ilvl="1" w:tplc="04090019" w:tentative="1">
+      <w:start w:val="1"/>
+      <w:numFmt w:val="lowerLetter"/>
+      <w:lvlText w:val="%2)"/>
+      <w:lvlJc w:val="left"/>
+      <w:pPr>
+        <w:ind w:left="880" w:hanging="440"/>
+      </w:pPr>
+    </w:lvl>
+    <w:lvl w:ilvl="2" w:tplc="0409001B" w:tentative="1">
+      <w:start w:val="1"/>
+      <w:numFmt w:val="lowerRoman"/>
+      <w:lvlText w:val="%3."/>
+      <w:lvlJc w:val="right"/>
+      <w:pPr>
+        <w:ind w:left="1320" w:hanging="440"/>
+      </w:pPr>
+    </w:lvl>
+    <w:lvl w:ilvl="3" w:tplc="0409000F" w:tentative="1">
+      <w:start w:val="1"/>
+      <w:numFmt w:val="decimal"/>
+      <w:lvlText w:val="%4."/>
+      <w:lvlJc w:val="left"/>
+      <w:pPr>
+        <w:ind w:left="1760" w:hanging="440"/>
+      </w:pPr>
+    </w:lvl>
+    <w:lvl w:ilvl="4" w:tplc="04090019" w:tentative="1">
+      <w:start w:val="1"/>
+      <w:numFmt w:val="lowerLetter"/>
+      <w:lvlText w:val="%5)"/>
+      <w:lvlJc w:val="left"/>
+      <w:pPr>
+        <w:ind w:left="2200" w:hanging="440"/>
+      </w:pPr>
+    </w:lvl>
+    <w:lvl w:ilvl="5" w:tplc="0409001B" w:tentative="1">
+      <w:start w:val="1"/>
+      <w:numFmt w:val="lowerRoman"/>
+      <w:lvlText w:val="%6."/>
+      <w:lvlJc w:val="right"/>
+      <w:pPr>
+        <w:ind w:left="2640" w:hanging="440"/>
+      </w:pPr>
+    </w:lvl>
+    <w:lvl w:ilvl="6" w:tplc="0409000F" w:tentative="1">
+      <w:start w:val="1"/>
+      <w:numFmt w:val="decimal"/>
+      <w:lvlText w:val="%7."/>
+      <w:lvlJc w:val="left"/>
+      <w:pPr>
+        <w:ind w:left="3080" w:hanging="440"/>
+      </w:pPr>
+    </w:lvl>
+    <w:lvl w:ilvl="7" w:tplc="04090019" w:tentative="1">
+      <w:start w:val="1"/>
+      <w:numFmt w:val="lowerLetter"/>
+      <w:lvlText w:val="%8)"/>
+      <w:lvlJc w:val="left"/>
+      <w:pPr>
+        <w:ind w:left="3520" w:hanging="440"/>
+      </w:pPr>
+    </w:lvl>
+    <w:lvl w:ilvl="8" w:tplc="0409001B" w:tentative="1">
+      <w:start w:val="1"/>
+      <w:numFmt w:val="lowerRoman"/>
+      <w:lvlText w:val="%9."/>
+      <w:lvlJc w:val="right"/>
+      <w:pPr>
+        <w:ind w:left="3960" w:hanging="440"/>
+      </w:pPr>
+    </w:lvl>
+  </w:abstractNum>
+  <w:abstractNum w:abstractNumId="2" w15:restartNumberingAfterBreak="0">
     <w:nsid w:val="228D3EA6"/>
     <w:multiLevelType w:val="hybridMultilevel"/>
     <w:tmpl w:val="20A0031C"/>
@@ -1252,7 +1605,7 @@
       </w:pPr>
     </w:lvl>
   </w:abstractNum>
-  <w:abstractNum w:abstractNumId="2" w15:restartNumberingAfterBreak="0">
+  <w:abstractNum w:abstractNumId="3" w15:restartNumberingAfterBreak="0">
     <w:nsid w:val="25487DC1"/>
     <w:multiLevelType w:val="hybridMultilevel"/>
     <w:tmpl w:val="972E454C"/>
@@ -1341,7 +1694,7 @@
       </w:pPr>
     </w:lvl>
   </w:abstractNum>
-  <w:abstractNum w:abstractNumId="3" w15:restartNumberingAfterBreak="0">
+  <w:abstractNum w:abstractNumId="4" w15:restartNumberingAfterBreak="0">
     <w:nsid w:val="357A4371"/>
     <w:multiLevelType w:val="hybridMultilevel"/>
     <w:tmpl w:val="7CD21214"/>
@@ -1430,7 +1783,7 @@
       </w:pPr>
     </w:lvl>
   </w:abstractNum>
-  <w:abstractNum w:abstractNumId="4" w15:restartNumberingAfterBreak="0">
+  <w:abstractNum w:abstractNumId="5" w15:restartNumberingAfterBreak="0">
     <w:nsid w:val="375F696E"/>
     <w:multiLevelType w:val="hybridMultilevel"/>
     <w:tmpl w:val="7DD02CAA"/>
@@ -1519,7 +1872,96 @@
       </w:pPr>
     </w:lvl>
   </w:abstractNum>
-  <w:abstractNum w:abstractNumId="5" w15:restartNumberingAfterBreak="0">
+  <w:abstractNum w:abstractNumId="6" w15:restartNumberingAfterBreak="0">
+    <w:nsid w:val="50C25AF0"/>
+    <w:multiLevelType w:val="hybridMultilevel"/>
+    <w:tmpl w:val="E5467470"/>
+    <w:lvl w:ilvl="0" w:tplc="BD2E3B06">
+      <w:start w:val="1"/>
+      <w:numFmt w:val="decimal"/>
+      <w:lvlText w:val="%1."/>
+      <w:lvlJc w:val="left"/>
+      <w:pPr>
+        <w:ind w:left="360" w:hanging="360"/>
+      </w:pPr>
+      <w:rPr>
+        <w:rFonts w:hint="default"/>
+      </w:rPr>
+    </w:lvl>
+    <w:lvl w:ilvl="1" w:tplc="04090019" w:tentative="1">
+      <w:start w:val="1"/>
+      <w:numFmt w:val="lowerLetter"/>
+      <w:lvlText w:val="%2)"/>
+      <w:lvlJc w:val="left"/>
+      <w:pPr>
+        <w:ind w:left="880" w:hanging="440"/>
+      </w:pPr>
+    </w:lvl>
+    <w:lvl w:ilvl="2" w:tplc="0409001B" w:tentative="1">
+      <w:start w:val="1"/>
+      <w:numFmt w:val="lowerRoman"/>
+      <w:lvlText w:val="%3."/>
+      <w:lvlJc w:val="right"/>
+      <w:pPr>
+        <w:ind w:left="1320" w:hanging="440"/>
+      </w:pPr>
+    </w:lvl>
+    <w:lvl w:ilvl="3" w:tplc="0409000F" w:tentative="1">
+      <w:start w:val="1"/>
+      <w:numFmt w:val="decimal"/>
+      <w:lvlText w:val="%4."/>
+      <w:lvlJc w:val="left"/>
+      <w:pPr>
+        <w:ind w:left="1760" w:hanging="440"/>
+      </w:pPr>
+    </w:lvl>
+    <w:lvl w:ilvl="4" w:tplc="04090019" w:tentative="1">
+      <w:start w:val="1"/>
+      <w:numFmt w:val="lowerLetter"/>
+      <w:lvlText w:val="%5)"/>
+      <w:lvlJc w:val="left"/>
+      <w:pPr>
+        <w:ind w:left="2200" w:hanging="440"/>
+      </w:pPr>
+    </w:lvl>
+    <w:lvl w:ilvl="5" w:tplc="0409001B" w:tentative="1">
+      <w:start w:val="1"/>
+      <w:numFmt w:val="lowerRoman"/>
+      <w:lvlText w:val="%6."/>
+      <w:lvlJc w:val="right"/>
+      <w:pPr>
+        <w:ind w:left="2640" w:hanging="440"/>
+      </w:pPr>
+    </w:lvl>
+    <w:lvl w:ilvl="6" w:tplc="0409000F" w:tentative="1">
+      <w:start w:val="1"/>
+      <w:numFmt w:val="decimal"/>
+      <w:lvlText w:val="%7."/>
+      <w:lvlJc w:val="left"/>
+      <w:pPr>
+        <w:ind w:left="3080" w:hanging="440"/>
+      </w:pPr>
+    </w:lvl>
+    <w:lvl w:ilvl="7" w:tplc="04090019" w:tentative="1">
+      <w:start w:val="1"/>
+      <w:numFmt w:val="lowerLetter"/>
+      <w:lvlText w:val="%8)"/>
+      <w:lvlJc w:val="left"/>
+      <w:pPr>
+        <w:ind w:left="3520" w:hanging="440"/>
+      </w:pPr>
+    </w:lvl>
+    <w:lvl w:ilvl="8" w:tplc="0409001B" w:tentative="1">
+      <w:start w:val="1"/>
+      <w:numFmt w:val="lowerRoman"/>
+      <w:lvlText w:val="%9."/>
+      <w:lvlJc w:val="right"/>
+      <w:pPr>
+        <w:ind w:left="3960" w:hanging="440"/>
+      </w:pPr>
+    </w:lvl>
+  </w:abstractNum>
+  <w:abstractNum w:abstractNumId="7" w15:restartNumberingAfterBreak="0">
     <w:nsid w:val="72655AF5"/>
     <w:multiLevelType w:val="hybridMultilevel"/>
     <w:tmpl w:val="AA7E1EDC"/>
@@ -1608,7 +2050,7 @@
       </w:pPr>
     </w:lvl>
   </w:abstractNum>
-  <w:abstractNum w:abstractNumId="6" w15:restartNumberingAfterBreak="0">
+  <w:abstractNum w:abstractNumId="8" w15:restartNumberingAfterBreak="0">
     <w:nsid w:val="740F3263"/>
     <w:multiLevelType w:val="hybridMultilevel"/>
     <w:tmpl w:val="4D18156A"/>
@@ -1698,25 +2140,31 @@
     </w:lvl>
   </w:abstractNum>
   <w:num w:numId="1" w16cid:durableId="1454668733">
+    <w:abstractNumId w:val="4"/>
+  </w:num>
+  <w:num w:numId="2" w16cid:durableId="196965662">
+    <w:abstractNumId w:val="7"/>
+  </w:num>
+  <w:num w:numId="3" w16cid:durableId="1689212942">
     <w:abstractNumId w:val="3"/>
   </w:num>
-  <w:num w:numId="2" w16cid:durableId="196965662">
+  <w:num w:numId="4" w16cid:durableId="2006543092">
+    <w:abstractNumId w:val="8"/>
+  </w:num>
+  <w:num w:numId="5" w16cid:durableId="1028137665">
     <w:abstractNumId w:val="5"/>
   </w:num>
-  <w:num w:numId="3" w16cid:durableId="1689212942">
+  <w:num w:numId="6" w16cid:durableId="570501862">
     <w:abstractNumId w:val="2"/>
-  </w:num>
-  <w:num w:numId="4" w16cid:durableId="2006543092">
-    <w:abstractNumId w:val="6"/>
-  </w:num>
-  <w:num w:numId="5" w16cid:durableId="1028137665">
-    <w:abstractNumId w:val="4"/>
-  </w:num>
-  <w:num w:numId="6" w16cid:durableId="570501862">
-    <w:abstractNumId w:val="1"/>
   </w:num>
   <w:num w:numId="7" w16cid:durableId="562327531">
     <w:abstractNumId w:val="0"/>
+  </w:num>
+  <w:num w:numId="8" w16cid:durableId="441147317">
+    <w:abstractNumId w:val="1"/>
+  </w:num>
+  <w:num w:numId="9" w16cid:durableId="1134832504">
+    <w:abstractNumId w:val="6"/>
   </w:num>
 </w:numbering>
 </file>
@@ -2668,6 +3116,69 @@
       <w:shd w:val="clear" w:color="auto" w:fill="E1DFDD"/>
     </w:rPr>
   </w:style>
+  <w:style w:type="paragraph" w:styleId="af0">
+    <w:name w:val="header"/>
+    <w:basedOn w:val="a"/>
+    <w:link w:val="af1"/>
+    <w:uiPriority w:val="99"/>
+    <w:unhideWhenUsed/>
+    <w:rsid w:val="00381B3C"/>
+    <w:pPr>
+      <w:tabs>
+        <w:tab w:val="center" w:pos="4153"/>
+        <w:tab w:val="right" w:pos="8306"/>
+      </w:tabs>
+      <w:snapToGrid w:val="0"/>
+      <w:spacing w:line="240" w:lineRule="auto"/>
+      <w:jc w:val="center"/>
+    </w:pPr>
+    <w:rPr>
+      <w:sz w:val="18"/>
+      <w:szCs w:val="18"/>
+    </w:rPr>
+  </w:style>
+  <w:style w:type="character" w:customStyle="1" w:styleId="af1">
+    <w:name w:val="页眉 字符"/>
+    <w:basedOn w:val="a0"/>
+    <w:link w:val="af0"/>
+    <w:uiPriority w:val="99"/>
+    <w:rsid w:val="00381B3C"/>
+    <w:rPr>
+      <w:sz w:val="18"/>
+      <w:szCs w:val="18"/>
+    </w:rPr>
+  </w:style>
+  <w:style w:type="paragraph" w:styleId="af2">
+    <w:name w:val="footer"/>
+    <w:basedOn w:val="a"/>
+    <w:link w:val="af3"/>
+    <w:uiPriority w:val="99"/>
+    <w:unhideWhenUsed/>
+    <w:rsid w:val="00381B3C"/>
+    <w:pPr>
+      <w:tabs>
+        <w:tab w:val="center" w:pos="4153"/>
+        <w:tab w:val="right" w:pos="8306"/>
+      </w:tabs>
+      <w:snapToGrid w:val="0"/>
+      <w:spacing w:line="240" w:lineRule="auto"/>
+    </w:pPr>
+    <w:rPr>
+      <w:sz w:val="18"/>
+      <w:szCs w:val="18"/>
+    </w:rPr>
+  </w:style>
+  <w:style w:type="character" w:customStyle="1" w:styleId="af3">
+    <w:name w:val="页脚 字符"/>
+    <w:basedOn w:val="a0"/>
+    <w:link w:val="af2"/>
+    <w:uiPriority w:val="99"/>
+    <w:rsid w:val="00381B3C"/>
+    <w:rPr>
+      <w:sz w:val="18"/>
+      <w:szCs w:val="18"/>
+    </w:rPr>
+  </w:style>
 </w:styles>
 </file>
 

</xml_diff>